<commit_message>
Added Validator Endpoints and updated security config and port
</commit_message>
<xml_diff>
--- a/QualSure REST API Endpoints v2.0.docx
+++ b/QualSure REST API Endpoints v2.0.docx
@@ -1,11 +1,11 @@
 
 <file path=word/document.xml><?xml version="1.0" encoding="utf-8"?>
-<w:document xmlns:wpc="http://schemas.microsoft.com/office/word/2010/wordprocessingCanvas" xmlns:mc="http://schemas.openxmlformats.org/markup-compatibility/2006" xmlns:o="urn:schemas-microsoft-com:office:office" xmlns:r="http://schemas.openxmlformats.org/officeDocument/2006/relationships" xmlns:m="http://schemas.openxmlformats.org/officeDocument/2006/math" xmlns:v="urn:schemas-microsoft-com:vml" xmlns:wp14="http://schemas.microsoft.com/office/word/2010/wordprocessingDrawing" xmlns:wp="http://schemas.openxmlformats.org/drawingml/2006/wordprocessingDrawing" xmlns:w10="urn:schemas-microsoft-com:office:word" xmlns:w="http://schemas.openxmlformats.org/wordprocessingml/2006/main" xmlns:w14="http://schemas.microsoft.com/office/word/2010/wordml" xmlns:w15="http://schemas.microsoft.com/office/word/2012/wordml" xmlns:wpg="http://schemas.microsoft.com/office/word/2010/wordprocessingGroup" xmlns:wpi="http://schemas.microsoft.com/office/word/2010/wordprocessingInk" xmlns:wne="http://schemas.microsoft.com/office/word/2006/wordml" xmlns:wps="http://schemas.microsoft.com/office/word/2010/wordprocessingShape" mc:Ignorable="w14 w15 wp14">
+<w:document xmlns:wpc="http://schemas.microsoft.com/office/word/2010/wordprocessingCanvas" xmlns:cx="http://schemas.microsoft.com/office/drawing/2014/chartex" xmlns:cx1="http://schemas.microsoft.com/office/drawing/2015/9/8/chartex" xmlns:mc="http://schemas.openxmlformats.org/markup-compatibility/2006" xmlns:o="urn:schemas-microsoft-com:office:office" xmlns:r="http://schemas.openxmlformats.org/officeDocument/2006/relationships" xmlns:m="http://schemas.openxmlformats.org/officeDocument/2006/math" xmlns:v="urn:schemas-microsoft-com:vml" xmlns:wp14="http://schemas.microsoft.com/office/word/2010/wordprocessingDrawing" xmlns:wp="http://schemas.openxmlformats.org/drawingml/2006/wordprocessingDrawing" xmlns:w10="urn:schemas-microsoft-com:office:word" xmlns:w="http://schemas.openxmlformats.org/wordprocessingml/2006/main" xmlns:w14="http://schemas.microsoft.com/office/word/2010/wordml" xmlns:w15="http://schemas.microsoft.com/office/word/2012/wordml" xmlns:w16se="http://schemas.microsoft.com/office/word/2015/wordml/symex" xmlns:wpg="http://schemas.microsoft.com/office/word/2010/wordprocessingGroup" xmlns:wpi="http://schemas.microsoft.com/office/word/2010/wordprocessingInk" xmlns:wne="http://schemas.microsoft.com/office/word/2006/wordml" xmlns:wps="http://schemas.microsoft.com/office/word/2010/wordprocessingShape" mc:Ignorable="w14 w15 w16se wp14">
   <w:body>
     <w:tbl>
       <w:tblPr>
         <w:tblStyle w:val="PlainTable1"/>
-        <w:tblW w:w="14395" w:type="dxa"/>
+        <w:tblW w:w="17489" w:type="dxa"/>
         <w:tblInd w:w="-1445" w:type="dxa"/>
         <w:tblLook w:val="04A0" w:firstRow="1" w:lastRow="0" w:firstColumn="1" w:lastColumn="0" w:noHBand="0" w:noVBand="1"/>
       </w:tblPr>
@@ -23,7 +23,7 @@
         <w:tc>
           <w:tcPr>
             <w:cnfStyle w:val="001000000000" w:firstRow="0" w:lastRow="0" w:firstColumn="1" w:lastColumn="0" w:oddVBand="0" w:evenVBand="0" w:oddHBand="0" w:evenHBand="0" w:firstRowFirstColumn="0" w:firstRowLastColumn="0" w:lastRowFirstColumn="0" w:lastRowLastColumn="0"/>
-            <w:tcW w:w="821" w:type="dxa"/>
+            <w:tcW w:w="962" w:type="dxa"/>
           </w:tcPr>
           <w:p>
             <w:r>
@@ -33,7 +33,7 @@
         </w:tc>
         <w:tc>
           <w:tcPr>
-            <w:tcW w:w="3619" w:type="dxa"/>
+            <w:tcW w:w="4410" w:type="dxa"/>
           </w:tcPr>
           <w:p>
             <w:pPr>
@@ -46,7 +46,7 @@
         </w:tc>
         <w:tc>
           <w:tcPr>
-            <w:tcW w:w="3148" w:type="dxa"/>
+            <w:tcW w:w="3829" w:type="dxa"/>
           </w:tcPr>
           <w:p>
             <w:pPr>
@@ -64,7 +64,7 @@
         </w:tc>
         <w:tc>
           <w:tcPr>
-            <w:tcW w:w="5992" w:type="dxa"/>
+            <w:tcW w:w="7334" w:type="dxa"/>
           </w:tcPr>
           <w:p>
             <w:pPr>
@@ -82,7 +82,7 @@
         </w:tc>
         <w:tc>
           <w:tcPr>
-            <w:tcW w:w="815" w:type="dxa"/>
+            <w:tcW w:w="954" w:type="dxa"/>
           </w:tcPr>
           <w:p>
             <w:pPr>
@@ -101,7 +101,7 @@
         <w:tc>
           <w:tcPr>
             <w:cnfStyle w:val="001000000000" w:firstRow="0" w:lastRow="0" w:firstColumn="1" w:lastColumn="0" w:oddVBand="0" w:evenVBand="0" w:oddHBand="0" w:evenHBand="0" w:firstRowFirstColumn="0" w:firstRowLastColumn="0" w:lastRowFirstColumn="0" w:lastRowLastColumn="0"/>
-            <w:tcW w:w="821" w:type="dxa"/>
+            <w:tcW w:w="962" w:type="dxa"/>
           </w:tcPr>
           <w:p>
             <w:pPr>
@@ -119,7 +119,7 @@
         </w:tc>
         <w:tc>
           <w:tcPr>
-            <w:tcW w:w="3619" w:type="dxa"/>
+            <w:tcW w:w="4410" w:type="dxa"/>
           </w:tcPr>
           <w:p>
             <w:pPr>
@@ -132,7 +132,7 @@
         </w:tc>
         <w:tc>
           <w:tcPr>
-            <w:tcW w:w="3148" w:type="dxa"/>
+            <w:tcW w:w="3829" w:type="dxa"/>
           </w:tcPr>
           <w:p>
             <w:pPr>
@@ -145,7 +145,7 @@
         </w:tc>
         <w:tc>
           <w:tcPr>
-            <w:tcW w:w="5992" w:type="dxa"/>
+            <w:tcW w:w="7334" w:type="dxa"/>
           </w:tcPr>
           <w:p>
             <w:pPr>
@@ -160,7 +160,7 @@
         </w:tc>
         <w:tc>
           <w:tcPr>
-            <w:tcW w:w="815" w:type="dxa"/>
+            <w:tcW w:w="954" w:type="dxa"/>
           </w:tcPr>
           <w:p>
             <w:pPr>
@@ -176,7 +176,7 @@
         <w:tc>
           <w:tcPr>
             <w:cnfStyle w:val="001000000000" w:firstRow="0" w:lastRow="0" w:firstColumn="1" w:lastColumn="0" w:oddVBand="0" w:evenVBand="0" w:oddHBand="0" w:evenHBand="0" w:firstRowFirstColumn="0" w:firstRowLastColumn="0" w:lastRowFirstColumn="0" w:lastRowLastColumn="0"/>
-            <w:tcW w:w="821" w:type="dxa"/>
+            <w:tcW w:w="962" w:type="dxa"/>
           </w:tcPr>
           <w:p>
             <w:r>
@@ -189,7 +189,7 @@
         </w:tc>
         <w:tc>
           <w:tcPr>
-            <w:tcW w:w="3619" w:type="dxa"/>
+            <w:tcW w:w="4410" w:type="dxa"/>
           </w:tcPr>
           <w:p>
             <w:pPr>
@@ -202,7 +202,7 @@
         </w:tc>
         <w:tc>
           <w:tcPr>
-            <w:tcW w:w="3148" w:type="dxa"/>
+            <w:tcW w:w="3829" w:type="dxa"/>
           </w:tcPr>
           <w:p>
             <w:pPr>
@@ -215,7 +215,7 @@
         </w:tc>
         <w:tc>
           <w:tcPr>
-            <w:tcW w:w="5992" w:type="dxa"/>
+            <w:tcW w:w="7334" w:type="dxa"/>
           </w:tcPr>
           <w:p>
             <w:pPr>
@@ -228,7 +228,7 @@
         </w:tc>
         <w:tc>
           <w:tcPr>
-            <w:tcW w:w="815" w:type="dxa"/>
+            <w:tcW w:w="954" w:type="dxa"/>
           </w:tcPr>
           <w:p>
             <w:pPr>
@@ -244,7 +244,7 @@
         <w:tc>
           <w:tcPr>
             <w:cnfStyle w:val="001000000000" w:firstRow="0" w:lastRow="0" w:firstColumn="1" w:lastColumn="0" w:oddVBand="0" w:evenVBand="0" w:oddHBand="0" w:evenHBand="0" w:firstRowFirstColumn="0" w:firstRowLastColumn="0" w:lastRowFirstColumn="0" w:lastRowLastColumn="0"/>
-            <w:tcW w:w="821" w:type="dxa"/>
+            <w:tcW w:w="962" w:type="dxa"/>
           </w:tcPr>
           <w:p>
             <w:r>
@@ -257,7 +257,7 @@
         </w:tc>
         <w:tc>
           <w:tcPr>
-            <w:tcW w:w="3619" w:type="dxa"/>
+            <w:tcW w:w="4410" w:type="dxa"/>
           </w:tcPr>
           <w:p>
             <w:pPr>
@@ -278,7 +278,7 @@
         </w:tc>
         <w:tc>
           <w:tcPr>
-            <w:tcW w:w="3148" w:type="dxa"/>
+            <w:tcW w:w="3829" w:type="dxa"/>
           </w:tcPr>
           <w:p>
             <w:pPr>
@@ -291,7 +291,7 @@
         </w:tc>
         <w:tc>
           <w:tcPr>
-            <w:tcW w:w="5992" w:type="dxa"/>
+            <w:tcW w:w="7334" w:type="dxa"/>
           </w:tcPr>
           <w:p>
             <w:pPr>
@@ -400,7 +400,7 @@
         </w:tc>
         <w:tc>
           <w:tcPr>
-            <w:tcW w:w="815" w:type="dxa"/>
+            <w:tcW w:w="954" w:type="dxa"/>
           </w:tcPr>
           <w:p>
             <w:pPr>
@@ -413,7 +413,7 @@
         <w:tc>
           <w:tcPr>
             <w:cnfStyle w:val="001000000000" w:firstRow="0" w:lastRow="0" w:firstColumn="1" w:lastColumn="0" w:oddVBand="0" w:evenVBand="0" w:oddHBand="0" w:evenHBand="0" w:firstRowFirstColumn="0" w:firstRowLastColumn="0" w:lastRowFirstColumn="0" w:lastRowLastColumn="0"/>
-            <w:tcW w:w="821" w:type="dxa"/>
+            <w:tcW w:w="962" w:type="dxa"/>
           </w:tcPr>
           <w:p>
             <w:pPr>
@@ -431,7 +431,7 @@
         </w:tc>
         <w:tc>
           <w:tcPr>
-            <w:tcW w:w="3619" w:type="dxa"/>
+            <w:tcW w:w="4410" w:type="dxa"/>
           </w:tcPr>
           <w:p>
             <w:pPr>
@@ -444,7 +444,7 @@
         </w:tc>
         <w:tc>
           <w:tcPr>
-            <w:tcW w:w="3148" w:type="dxa"/>
+            <w:tcW w:w="3829" w:type="dxa"/>
           </w:tcPr>
           <w:p>
             <w:pPr>
@@ -465,7 +465,7 @@
         </w:tc>
         <w:tc>
           <w:tcPr>
-            <w:tcW w:w="5992" w:type="dxa"/>
+            <w:tcW w:w="7334" w:type="dxa"/>
           </w:tcPr>
           <w:p>
             <w:pPr>
@@ -478,7 +478,7 @@
         </w:tc>
         <w:tc>
           <w:tcPr>
-            <w:tcW w:w="815" w:type="dxa"/>
+            <w:tcW w:w="954" w:type="dxa"/>
           </w:tcPr>
           <w:p>
             <w:pPr>
@@ -494,7 +494,7 @@
         <w:tc>
           <w:tcPr>
             <w:cnfStyle w:val="001000000000" w:firstRow="0" w:lastRow="0" w:firstColumn="1" w:lastColumn="0" w:oddVBand="0" w:evenVBand="0" w:oddHBand="0" w:evenHBand="0" w:firstRowFirstColumn="0" w:firstRowLastColumn="0" w:lastRowFirstColumn="0" w:lastRowLastColumn="0"/>
-            <w:tcW w:w="821" w:type="dxa"/>
+            <w:tcW w:w="962" w:type="dxa"/>
           </w:tcPr>
           <w:p>
             <w:pPr>
@@ -512,7 +512,7 @@
         </w:tc>
         <w:tc>
           <w:tcPr>
-            <w:tcW w:w="3619" w:type="dxa"/>
+            <w:tcW w:w="4410" w:type="dxa"/>
           </w:tcPr>
           <w:p>
             <w:pPr>
@@ -525,7 +525,7 @@
         </w:tc>
         <w:tc>
           <w:tcPr>
-            <w:tcW w:w="3148" w:type="dxa"/>
+            <w:tcW w:w="3829" w:type="dxa"/>
           </w:tcPr>
           <w:p>
             <w:pPr>
@@ -546,7 +546,7 @@
         </w:tc>
         <w:tc>
           <w:tcPr>
-            <w:tcW w:w="5992" w:type="dxa"/>
+            <w:tcW w:w="7334" w:type="dxa"/>
           </w:tcPr>
           <w:p>
             <w:pPr>
@@ -559,7 +559,7 @@
         </w:tc>
         <w:tc>
           <w:tcPr>
-            <w:tcW w:w="815" w:type="dxa"/>
+            <w:tcW w:w="954" w:type="dxa"/>
           </w:tcPr>
           <w:p>
             <w:pPr>
@@ -572,7 +572,7 @@
         <w:tc>
           <w:tcPr>
             <w:cnfStyle w:val="001000000000" w:firstRow="0" w:lastRow="0" w:firstColumn="1" w:lastColumn="0" w:oddVBand="0" w:evenVBand="0" w:oddHBand="0" w:evenHBand="0" w:firstRowFirstColumn="0" w:firstRowLastColumn="0" w:lastRowFirstColumn="0" w:lastRowLastColumn="0"/>
-            <w:tcW w:w="821" w:type="dxa"/>
+            <w:tcW w:w="962" w:type="dxa"/>
           </w:tcPr>
           <w:p>
             <w:pPr>
@@ -590,7 +590,7 @@
         </w:tc>
         <w:tc>
           <w:tcPr>
-            <w:tcW w:w="3619" w:type="dxa"/>
+            <w:tcW w:w="4410" w:type="dxa"/>
           </w:tcPr>
           <w:p>
             <w:pPr>
@@ -611,17 +611,17 @@
         </w:tc>
         <w:tc>
           <w:tcPr>
-            <w:tcW w:w="3148" w:type="dxa"/>
-          </w:tcPr>
-          <w:p>
-            <w:pPr>
-              <w:cnfStyle w:val="000000000000" w:firstRow="0" w:lastRow="0" w:firstColumn="0" w:lastColumn="0" w:oddVBand="0" w:evenVBand="0" w:oddHBand="0" w:evenHBand="0" w:firstRowFirstColumn="0" w:firstRowLastColumn="0" w:lastRowFirstColumn="0" w:lastRowLastColumn="0"/>
-            </w:pPr>
-          </w:p>
-        </w:tc>
-        <w:tc>
-          <w:tcPr>
-            <w:tcW w:w="5992" w:type="dxa"/>
+            <w:tcW w:w="3829" w:type="dxa"/>
+          </w:tcPr>
+          <w:p>
+            <w:pPr>
+              <w:cnfStyle w:val="000000000000" w:firstRow="0" w:lastRow="0" w:firstColumn="0" w:lastColumn="0" w:oddVBand="0" w:evenVBand="0" w:oddHBand="0" w:evenHBand="0" w:firstRowFirstColumn="0" w:firstRowLastColumn="0" w:lastRowFirstColumn="0" w:lastRowLastColumn="0"/>
+            </w:pPr>
+          </w:p>
+        </w:tc>
+        <w:tc>
+          <w:tcPr>
+            <w:tcW w:w="7334" w:type="dxa"/>
           </w:tcPr>
           <w:p>
             <w:pPr>
@@ -634,7 +634,7 @@
         </w:tc>
         <w:tc>
           <w:tcPr>
-            <w:tcW w:w="815" w:type="dxa"/>
+            <w:tcW w:w="954" w:type="dxa"/>
           </w:tcPr>
           <w:p>
             <w:pPr>
@@ -650,7 +650,7 @@
         <w:tc>
           <w:tcPr>
             <w:cnfStyle w:val="001000000000" w:firstRow="0" w:lastRow="0" w:firstColumn="1" w:lastColumn="0" w:oddVBand="0" w:evenVBand="0" w:oddHBand="0" w:evenHBand="0" w:firstRowFirstColumn="0" w:firstRowLastColumn="0" w:lastRowFirstColumn="0" w:lastRowLastColumn="0"/>
-            <w:tcW w:w="821" w:type="dxa"/>
+            <w:tcW w:w="962" w:type="dxa"/>
           </w:tcPr>
           <w:p>
             <w:pPr>
@@ -668,7 +668,7 @@
         </w:tc>
         <w:tc>
           <w:tcPr>
-            <w:tcW w:w="3619" w:type="dxa"/>
+            <w:tcW w:w="4410" w:type="dxa"/>
           </w:tcPr>
           <w:p>
             <w:pPr>
@@ -681,7 +681,7 @@
         </w:tc>
         <w:tc>
           <w:tcPr>
-            <w:tcW w:w="3148" w:type="dxa"/>
+            <w:tcW w:w="3829" w:type="dxa"/>
           </w:tcPr>
           <w:p>
             <w:pPr>
@@ -726,7 +726,7 @@
         </w:tc>
         <w:tc>
           <w:tcPr>
-            <w:tcW w:w="5992" w:type="dxa"/>
+            <w:tcW w:w="7334" w:type="dxa"/>
           </w:tcPr>
           <w:p>
             <w:pPr>
@@ -763,7 +763,7 @@
         </w:tc>
         <w:tc>
           <w:tcPr>
-            <w:tcW w:w="815" w:type="dxa"/>
+            <w:tcW w:w="954" w:type="dxa"/>
           </w:tcPr>
           <w:p>
             <w:pPr>
@@ -779,7 +779,7 @@
         <w:tc>
           <w:tcPr>
             <w:cnfStyle w:val="001000000000" w:firstRow="0" w:lastRow="0" w:firstColumn="1" w:lastColumn="0" w:oddVBand="0" w:evenVBand="0" w:oddHBand="0" w:evenHBand="0" w:firstRowFirstColumn="0" w:firstRowLastColumn="0" w:lastRowFirstColumn="0" w:lastRowLastColumn="0"/>
-            <w:tcW w:w="821" w:type="dxa"/>
+            <w:tcW w:w="962" w:type="dxa"/>
           </w:tcPr>
           <w:p>
             <w:pPr>
@@ -797,7 +797,7 @@
         </w:tc>
         <w:tc>
           <w:tcPr>
-            <w:tcW w:w="3619" w:type="dxa"/>
+            <w:tcW w:w="4410" w:type="dxa"/>
           </w:tcPr>
           <w:p>
             <w:pPr>
@@ -810,7 +810,7 @@
         </w:tc>
         <w:tc>
           <w:tcPr>
-            <w:tcW w:w="3148" w:type="dxa"/>
+            <w:tcW w:w="3829" w:type="dxa"/>
           </w:tcPr>
           <w:p>
             <w:pPr>
@@ -951,7 +951,7 @@
         </w:tc>
         <w:tc>
           <w:tcPr>
-            <w:tcW w:w="5992" w:type="dxa"/>
+            <w:tcW w:w="7334" w:type="dxa"/>
           </w:tcPr>
           <w:p>
             <w:pPr>
@@ -964,7 +964,7 @@
         </w:tc>
         <w:tc>
           <w:tcPr>
-            <w:tcW w:w="815" w:type="dxa"/>
+            <w:tcW w:w="954" w:type="dxa"/>
           </w:tcPr>
           <w:p>
             <w:pPr>
@@ -983,7 +983,7 @@
         <w:tc>
           <w:tcPr>
             <w:cnfStyle w:val="001000000000" w:firstRow="0" w:lastRow="0" w:firstColumn="1" w:lastColumn="0" w:oddVBand="0" w:evenVBand="0" w:oddHBand="0" w:evenHBand="0" w:firstRowFirstColumn="0" w:firstRowLastColumn="0" w:lastRowFirstColumn="0" w:lastRowLastColumn="0"/>
-            <w:tcW w:w="821" w:type="dxa"/>
+            <w:tcW w:w="962" w:type="dxa"/>
           </w:tcPr>
           <w:p>
             <w:pPr>
@@ -1001,7 +1001,7 @@
         </w:tc>
         <w:tc>
           <w:tcPr>
-            <w:tcW w:w="3619" w:type="dxa"/>
+            <w:tcW w:w="4410" w:type="dxa"/>
           </w:tcPr>
           <w:p>
             <w:pPr>
@@ -1014,17 +1014,17 @@
         </w:tc>
         <w:tc>
           <w:tcPr>
-            <w:tcW w:w="3148" w:type="dxa"/>
-          </w:tcPr>
-          <w:p>
-            <w:pPr>
-              <w:cnfStyle w:val="000000100000" w:firstRow="0" w:lastRow="0" w:firstColumn="0" w:lastColumn="0" w:oddVBand="0" w:evenVBand="0" w:oddHBand="1" w:evenHBand="0" w:firstRowFirstColumn="0" w:firstRowLastColumn="0" w:lastRowFirstColumn="0" w:lastRowLastColumn="0"/>
-            </w:pPr>
-          </w:p>
-        </w:tc>
-        <w:tc>
-          <w:tcPr>
-            <w:tcW w:w="5992" w:type="dxa"/>
+            <w:tcW w:w="3829" w:type="dxa"/>
+          </w:tcPr>
+          <w:p>
+            <w:pPr>
+              <w:cnfStyle w:val="000000100000" w:firstRow="0" w:lastRow="0" w:firstColumn="0" w:lastColumn="0" w:oddVBand="0" w:evenVBand="0" w:oddHBand="1" w:evenHBand="0" w:firstRowFirstColumn="0" w:firstRowLastColumn="0" w:lastRowFirstColumn="0" w:lastRowLastColumn="0"/>
+            </w:pPr>
+          </w:p>
+        </w:tc>
+        <w:tc>
+          <w:tcPr>
+            <w:tcW w:w="7334" w:type="dxa"/>
           </w:tcPr>
           <w:p>
             <w:pPr>
@@ -1045,7 +1045,7 @@
         </w:tc>
         <w:tc>
           <w:tcPr>
-            <w:tcW w:w="815" w:type="dxa"/>
+            <w:tcW w:w="954" w:type="dxa"/>
           </w:tcPr>
           <w:p>
             <w:pPr>
@@ -1058,7 +1058,7 @@
         <w:tc>
           <w:tcPr>
             <w:cnfStyle w:val="001000000000" w:firstRow="0" w:lastRow="0" w:firstColumn="1" w:lastColumn="0" w:oddVBand="0" w:evenVBand="0" w:oddHBand="0" w:evenHBand="0" w:firstRowFirstColumn="0" w:firstRowLastColumn="0" w:lastRowFirstColumn="0" w:lastRowLastColumn="0"/>
-            <w:tcW w:w="821" w:type="dxa"/>
+            <w:tcW w:w="962" w:type="dxa"/>
           </w:tcPr>
           <w:p>
             <w:pPr>
@@ -1070,37 +1070,37 @@
         </w:tc>
         <w:tc>
           <w:tcPr>
-            <w:tcW w:w="3619" w:type="dxa"/>
-          </w:tcPr>
-          <w:p>
-            <w:pPr>
-              <w:cnfStyle w:val="000000000000" w:firstRow="0" w:lastRow="0" w:firstColumn="0" w:lastColumn="0" w:oddVBand="0" w:evenVBand="0" w:oddHBand="0" w:evenHBand="0" w:firstRowFirstColumn="0" w:firstRowLastColumn="0" w:lastRowFirstColumn="0" w:lastRowLastColumn="0"/>
-            </w:pPr>
-          </w:p>
-        </w:tc>
-        <w:tc>
-          <w:tcPr>
-            <w:tcW w:w="3148" w:type="dxa"/>
-          </w:tcPr>
-          <w:p>
-            <w:pPr>
-              <w:cnfStyle w:val="000000000000" w:firstRow="0" w:lastRow="0" w:firstColumn="0" w:lastColumn="0" w:oddVBand="0" w:evenVBand="0" w:oddHBand="0" w:evenHBand="0" w:firstRowFirstColumn="0" w:firstRowLastColumn="0" w:lastRowFirstColumn="0" w:lastRowLastColumn="0"/>
-            </w:pPr>
-          </w:p>
-        </w:tc>
-        <w:tc>
-          <w:tcPr>
-            <w:tcW w:w="5992" w:type="dxa"/>
-          </w:tcPr>
-          <w:p>
-            <w:pPr>
-              <w:cnfStyle w:val="000000000000" w:firstRow="0" w:lastRow="0" w:firstColumn="0" w:lastColumn="0" w:oddVBand="0" w:evenVBand="0" w:oddHBand="0" w:evenHBand="0" w:firstRowFirstColumn="0" w:firstRowLastColumn="0" w:lastRowFirstColumn="0" w:lastRowLastColumn="0"/>
-            </w:pPr>
-          </w:p>
-        </w:tc>
-        <w:tc>
-          <w:tcPr>
-            <w:tcW w:w="815" w:type="dxa"/>
+            <w:tcW w:w="4410" w:type="dxa"/>
+          </w:tcPr>
+          <w:p>
+            <w:pPr>
+              <w:cnfStyle w:val="000000000000" w:firstRow="0" w:lastRow="0" w:firstColumn="0" w:lastColumn="0" w:oddVBand="0" w:evenVBand="0" w:oddHBand="0" w:evenHBand="0" w:firstRowFirstColumn="0" w:firstRowLastColumn="0" w:lastRowFirstColumn="0" w:lastRowLastColumn="0"/>
+            </w:pPr>
+          </w:p>
+        </w:tc>
+        <w:tc>
+          <w:tcPr>
+            <w:tcW w:w="3829" w:type="dxa"/>
+          </w:tcPr>
+          <w:p>
+            <w:pPr>
+              <w:cnfStyle w:val="000000000000" w:firstRow="0" w:lastRow="0" w:firstColumn="0" w:lastColumn="0" w:oddVBand="0" w:evenVBand="0" w:oddHBand="0" w:evenHBand="0" w:firstRowFirstColumn="0" w:firstRowLastColumn="0" w:lastRowFirstColumn="0" w:lastRowLastColumn="0"/>
+            </w:pPr>
+          </w:p>
+        </w:tc>
+        <w:tc>
+          <w:tcPr>
+            <w:tcW w:w="7334" w:type="dxa"/>
+          </w:tcPr>
+          <w:p>
+            <w:pPr>
+              <w:cnfStyle w:val="000000000000" w:firstRow="0" w:lastRow="0" w:firstColumn="0" w:lastColumn="0" w:oddVBand="0" w:evenVBand="0" w:oddHBand="0" w:evenHBand="0" w:firstRowFirstColumn="0" w:firstRowLastColumn="0" w:lastRowFirstColumn="0" w:lastRowLastColumn="0"/>
+            </w:pPr>
+          </w:p>
+        </w:tc>
+        <w:tc>
+          <w:tcPr>
+            <w:tcW w:w="954" w:type="dxa"/>
           </w:tcPr>
           <w:p>
             <w:pPr>
@@ -1116,7 +1116,7 @@
         <w:tc>
           <w:tcPr>
             <w:cnfStyle w:val="001000000000" w:firstRow="0" w:lastRow="0" w:firstColumn="1" w:lastColumn="0" w:oddVBand="0" w:evenVBand="0" w:oddHBand="0" w:evenHBand="0" w:firstRowFirstColumn="0" w:firstRowLastColumn="0" w:lastRowFirstColumn="0" w:lastRowLastColumn="0"/>
-            <w:tcW w:w="821" w:type="dxa"/>
+            <w:tcW w:w="962" w:type="dxa"/>
           </w:tcPr>
           <w:p>
             <w:pPr>
@@ -1134,7 +1134,7 @@
         </w:tc>
         <w:tc>
           <w:tcPr>
-            <w:tcW w:w="3619" w:type="dxa"/>
+            <w:tcW w:w="4410" w:type="dxa"/>
           </w:tcPr>
           <w:p>
             <w:pPr>
@@ -1155,7 +1155,7 @@
         </w:tc>
         <w:tc>
           <w:tcPr>
-            <w:tcW w:w="3148" w:type="dxa"/>
+            <w:tcW w:w="3829" w:type="dxa"/>
           </w:tcPr>
           <w:p>
             <w:pPr>
@@ -1168,7 +1168,7 @@
         </w:tc>
         <w:tc>
           <w:tcPr>
-            <w:tcW w:w="5992" w:type="dxa"/>
+            <w:tcW w:w="7334" w:type="dxa"/>
           </w:tcPr>
           <w:p>
             <w:pPr>
@@ -1255,15 +1255,7 @@
               <w:cnfStyle w:val="000000100000" w:firstRow="0" w:lastRow="0" w:firstColumn="0" w:lastColumn="0" w:oddVBand="0" w:evenVBand="0" w:oddHBand="1" w:evenHBand="0" w:firstRowFirstColumn="0" w:firstRowLastColumn="0" w:lastRowFirstColumn="0" w:lastRowLastColumn="0"/>
             </w:pPr>
             <w:r>
-              <w:t xml:space="preserve">    "name": "</w:t>
-            </w:r>
-            <w:proofErr w:type="spellStart"/>
-            <w:r>
-              <w:t>Ghulam</w:t>
-            </w:r>
-            <w:proofErr w:type="spellEnd"/>
-            <w:r>
-              <w:t xml:space="preserve"> </w:t>
+              <w:t xml:space="preserve">    "name": "Ghulam </w:t>
             </w:r>
             <w:proofErr w:type="spellStart"/>
             <w:r>
@@ -1285,7 +1277,7 @@
         </w:tc>
         <w:tc>
           <w:tcPr>
-            <w:tcW w:w="815" w:type="dxa"/>
+            <w:tcW w:w="954" w:type="dxa"/>
           </w:tcPr>
           <w:p>
             <w:pPr>
@@ -1298,7 +1290,7 @@
         <w:tc>
           <w:tcPr>
             <w:cnfStyle w:val="001000000000" w:firstRow="0" w:lastRow="0" w:firstColumn="1" w:lastColumn="0" w:oddVBand="0" w:evenVBand="0" w:oddHBand="0" w:evenHBand="0" w:firstRowFirstColumn="0" w:firstRowLastColumn="0" w:lastRowFirstColumn="0" w:lastRowLastColumn="0"/>
-            <w:tcW w:w="821" w:type="dxa"/>
+            <w:tcW w:w="962" w:type="dxa"/>
           </w:tcPr>
           <w:p>
             <w:pPr>
@@ -1316,7 +1308,7 @@
         </w:tc>
         <w:tc>
           <w:tcPr>
-            <w:tcW w:w="3619" w:type="dxa"/>
+            <w:tcW w:w="4410" w:type="dxa"/>
           </w:tcPr>
           <w:p>
             <w:pPr>
@@ -1337,17 +1329,17 @@
         </w:tc>
         <w:tc>
           <w:tcPr>
-            <w:tcW w:w="3148" w:type="dxa"/>
-          </w:tcPr>
-          <w:p>
-            <w:pPr>
-              <w:cnfStyle w:val="000000000000" w:firstRow="0" w:lastRow="0" w:firstColumn="0" w:lastColumn="0" w:oddVBand="0" w:evenVBand="0" w:oddHBand="0" w:evenHBand="0" w:firstRowFirstColumn="0" w:firstRowLastColumn="0" w:lastRowFirstColumn="0" w:lastRowLastColumn="0"/>
-            </w:pPr>
-          </w:p>
-        </w:tc>
-        <w:tc>
-          <w:tcPr>
-            <w:tcW w:w="5992" w:type="dxa"/>
+            <w:tcW w:w="3829" w:type="dxa"/>
+          </w:tcPr>
+          <w:p>
+            <w:pPr>
+              <w:cnfStyle w:val="000000000000" w:firstRow="0" w:lastRow="0" w:firstColumn="0" w:lastColumn="0" w:oddVBand="0" w:evenVBand="0" w:oddHBand="0" w:evenHBand="0" w:firstRowFirstColumn="0" w:firstRowLastColumn="0" w:lastRowFirstColumn="0" w:lastRowLastColumn="0"/>
+            </w:pPr>
+          </w:p>
+        </w:tc>
+        <w:tc>
+          <w:tcPr>
+            <w:tcW w:w="7334" w:type="dxa"/>
           </w:tcPr>
           <w:p>
             <w:pPr>
@@ -1563,15 +1555,15 @@
               <w:cnfStyle w:val="000000000000" w:firstRow="0" w:lastRow="0" w:firstColumn="0" w:lastColumn="0" w:oddVBand="0" w:evenVBand="0" w:oddHBand="0" w:evenHBand="0" w:firstRowFirstColumn="0" w:firstRowLastColumn="0" w:lastRowFirstColumn="0" w:lastRowLastColumn="0"/>
             </w:pPr>
             <w:r>
-              <w:t xml:space="preserve">                "</w:t>
+              <w:t xml:space="preserve">                "regex": "[0-</w:t>
             </w:r>
             <w:proofErr w:type="gramStart"/>
             <w:r>
-              <w:t>regex</w:t>
+              <w:t>9]*</w:t>
             </w:r>
             <w:proofErr w:type="gramEnd"/>
             <w:r>
-              <w:t>": "[0-9]*[.]?[0-9]+",</w:t>
+              <w:t>[.]?[0-9]+",</w:t>
             </w:r>
           </w:p>
           <w:p>
@@ -1945,7 +1937,7 @@
         </w:tc>
         <w:tc>
           <w:tcPr>
-            <w:tcW w:w="815" w:type="dxa"/>
+            <w:tcW w:w="954" w:type="dxa"/>
           </w:tcPr>
           <w:p>
             <w:pPr>
@@ -1961,7 +1953,7 @@
         <w:tc>
           <w:tcPr>
             <w:cnfStyle w:val="001000000000" w:firstRow="0" w:lastRow="0" w:firstColumn="1" w:lastColumn="0" w:oddVBand="0" w:evenVBand="0" w:oddHBand="0" w:evenHBand="0" w:firstRowFirstColumn="0" w:firstRowLastColumn="0" w:lastRowFirstColumn="0" w:lastRowLastColumn="0"/>
-            <w:tcW w:w="821" w:type="dxa"/>
+            <w:tcW w:w="962" w:type="dxa"/>
           </w:tcPr>
           <w:p>
             <w:pPr>
@@ -1973,14 +1965,13 @@
               <w:rPr>
                 <w:b w:val="0"/>
               </w:rPr>
-              <w:lastRenderedPageBreak/>
               <w:t>Get</w:t>
             </w:r>
           </w:p>
         </w:tc>
         <w:tc>
           <w:tcPr>
-            <w:tcW w:w="3619" w:type="dxa"/>
+            <w:tcW w:w="4410" w:type="dxa"/>
           </w:tcPr>
           <w:p>
             <w:pPr>
@@ -2015,7 +2006,7 @@
         </w:tc>
         <w:tc>
           <w:tcPr>
-            <w:tcW w:w="3148" w:type="dxa"/>
+            <w:tcW w:w="3829" w:type="dxa"/>
           </w:tcPr>
           <w:p>
             <w:pPr>
@@ -2044,7 +2035,7 @@
         </w:tc>
         <w:tc>
           <w:tcPr>
-            <w:tcW w:w="5992" w:type="dxa"/>
+            <w:tcW w:w="7334" w:type="dxa"/>
           </w:tcPr>
           <w:p>
             <w:pPr>
@@ -2202,7 +2193,7 @@
         </w:tc>
         <w:tc>
           <w:tcPr>
-            <w:tcW w:w="815" w:type="dxa"/>
+            <w:tcW w:w="954" w:type="dxa"/>
           </w:tcPr>
           <w:p>
             <w:pPr>
@@ -2215,7 +2206,7 @@
         <w:tc>
           <w:tcPr>
             <w:cnfStyle w:val="001000000000" w:firstRow="0" w:lastRow="0" w:firstColumn="1" w:lastColumn="0" w:oddVBand="0" w:evenVBand="0" w:oddHBand="0" w:evenHBand="0" w:firstRowFirstColumn="0" w:firstRowLastColumn="0" w:lastRowFirstColumn="0" w:lastRowLastColumn="0"/>
-            <w:tcW w:w="821" w:type="dxa"/>
+            <w:tcW w:w="962" w:type="dxa"/>
           </w:tcPr>
           <w:p>
             <w:pPr>
@@ -2227,14 +2218,13 @@
               <w:rPr>
                 <w:b w:val="0"/>
               </w:rPr>
-              <w:lastRenderedPageBreak/>
               <w:t>Get</w:t>
             </w:r>
           </w:p>
         </w:tc>
         <w:tc>
           <w:tcPr>
-            <w:tcW w:w="3619" w:type="dxa"/>
+            <w:tcW w:w="4410" w:type="dxa"/>
           </w:tcPr>
           <w:p>
             <w:pPr>
@@ -2266,7 +2256,7 @@
         </w:tc>
         <w:tc>
           <w:tcPr>
-            <w:tcW w:w="3148" w:type="dxa"/>
+            <w:tcW w:w="3829" w:type="dxa"/>
           </w:tcPr>
           <w:p>
             <w:pPr>
@@ -2301,7 +2291,7 @@
         </w:tc>
         <w:tc>
           <w:tcPr>
-            <w:tcW w:w="5992" w:type="dxa"/>
+            <w:tcW w:w="7334" w:type="dxa"/>
           </w:tcPr>
           <w:p>
             <w:pPr>
@@ -2370,7 +2360,7 @@
         </w:tc>
         <w:tc>
           <w:tcPr>
-            <w:tcW w:w="815" w:type="dxa"/>
+            <w:tcW w:w="954" w:type="dxa"/>
           </w:tcPr>
           <w:p>
             <w:pPr>
@@ -2386,7 +2376,7 @@
         <w:tc>
           <w:tcPr>
             <w:cnfStyle w:val="001000000000" w:firstRow="0" w:lastRow="0" w:firstColumn="1" w:lastColumn="0" w:oddVBand="0" w:evenVBand="0" w:oddHBand="0" w:evenHBand="0" w:firstRowFirstColumn="0" w:firstRowLastColumn="0" w:lastRowFirstColumn="0" w:lastRowLastColumn="0"/>
-            <w:tcW w:w="821" w:type="dxa"/>
+            <w:tcW w:w="962" w:type="dxa"/>
           </w:tcPr>
           <w:p>
             <w:pPr>
@@ -2404,7 +2394,7 @@
         </w:tc>
         <w:tc>
           <w:tcPr>
-            <w:tcW w:w="3619" w:type="dxa"/>
+            <w:tcW w:w="4410" w:type="dxa"/>
           </w:tcPr>
           <w:p>
             <w:pPr>
@@ -2431,7 +2421,7 @@
         </w:tc>
         <w:tc>
           <w:tcPr>
-            <w:tcW w:w="3148" w:type="dxa"/>
+            <w:tcW w:w="3829" w:type="dxa"/>
           </w:tcPr>
           <w:p>
             <w:pPr>
@@ -2451,7 +2441,7 @@
         </w:tc>
         <w:tc>
           <w:tcPr>
-            <w:tcW w:w="5992" w:type="dxa"/>
+            <w:tcW w:w="7334" w:type="dxa"/>
           </w:tcPr>
           <w:p>
             <w:pPr>
@@ -2672,7 +2662,7 @@
         </w:tc>
         <w:tc>
           <w:tcPr>
-            <w:tcW w:w="815" w:type="dxa"/>
+            <w:tcW w:w="954" w:type="dxa"/>
           </w:tcPr>
           <w:p>
             <w:pPr>
@@ -2685,7 +2675,7 @@
         <w:tc>
           <w:tcPr>
             <w:cnfStyle w:val="001000000000" w:firstRow="0" w:lastRow="0" w:firstColumn="1" w:lastColumn="0" w:oddVBand="0" w:evenVBand="0" w:oddHBand="0" w:evenHBand="0" w:firstRowFirstColumn="0" w:firstRowLastColumn="0" w:lastRowFirstColumn="0" w:lastRowLastColumn="0"/>
-            <w:tcW w:w="821" w:type="dxa"/>
+            <w:tcW w:w="962" w:type="dxa"/>
           </w:tcPr>
           <w:p>
             <w:pPr>
@@ -2703,7 +2693,7 @@
         </w:tc>
         <w:tc>
           <w:tcPr>
-            <w:tcW w:w="3619" w:type="dxa"/>
+            <w:tcW w:w="4410" w:type="dxa"/>
           </w:tcPr>
           <w:p>
             <w:pPr>
@@ -2732,7 +2722,7 @@
         </w:tc>
         <w:tc>
           <w:tcPr>
-            <w:tcW w:w="3148" w:type="dxa"/>
+            <w:tcW w:w="3829" w:type="dxa"/>
           </w:tcPr>
           <w:p>
             <w:pPr>
@@ -2752,7 +2742,7 @@
         </w:tc>
         <w:tc>
           <w:tcPr>
-            <w:tcW w:w="5992" w:type="dxa"/>
+            <w:tcW w:w="7334" w:type="dxa"/>
           </w:tcPr>
           <w:p>
             <w:pPr>
@@ -2853,7 +2843,7 @@
         </w:tc>
         <w:tc>
           <w:tcPr>
-            <w:tcW w:w="815" w:type="dxa"/>
+            <w:tcW w:w="954" w:type="dxa"/>
           </w:tcPr>
           <w:p>
             <w:pPr>
@@ -2869,7 +2859,7 @@
         <w:tc>
           <w:tcPr>
             <w:cnfStyle w:val="001000000000" w:firstRow="0" w:lastRow="0" w:firstColumn="1" w:lastColumn="0" w:oddVBand="0" w:evenVBand="0" w:oddHBand="0" w:evenHBand="0" w:firstRowFirstColumn="0" w:firstRowLastColumn="0" w:lastRowFirstColumn="0" w:lastRowLastColumn="0"/>
-            <w:tcW w:w="821" w:type="dxa"/>
+            <w:tcW w:w="962" w:type="dxa"/>
           </w:tcPr>
           <w:p>
             <w:pPr>
@@ -2887,7 +2877,7 @@
         </w:tc>
         <w:tc>
           <w:tcPr>
-            <w:tcW w:w="3619" w:type="dxa"/>
+            <w:tcW w:w="4410" w:type="dxa"/>
           </w:tcPr>
           <w:p>
             <w:pPr>
@@ -2907,17 +2897,17 @@
         </w:tc>
         <w:tc>
           <w:tcPr>
-            <w:tcW w:w="3148" w:type="dxa"/>
-          </w:tcPr>
-          <w:p>
-            <w:pPr>
-              <w:cnfStyle w:val="000000100000" w:firstRow="0" w:lastRow="0" w:firstColumn="0" w:lastColumn="0" w:oddVBand="0" w:evenVBand="0" w:oddHBand="1" w:evenHBand="0" w:firstRowFirstColumn="0" w:firstRowLastColumn="0" w:lastRowFirstColumn="0" w:lastRowLastColumn="0"/>
-            </w:pPr>
-          </w:p>
-        </w:tc>
-        <w:tc>
-          <w:tcPr>
-            <w:tcW w:w="5992" w:type="dxa"/>
+            <w:tcW w:w="3829" w:type="dxa"/>
+          </w:tcPr>
+          <w:p>
+            <w:pPr>
+              <w:cnfStyle w:val="000000100000" w:firstRow="0" w:lastRow="0" w:firstColumn="0" w:lastColumn="0" w:oddVBand="0" w:evenVBand="0" w:oddHBand="1" w:evenHBand="0" w:firstRowFirstColumn="0" w:firstRowLastColumn="0" w:lastRowFirstColumn="0" w:lastRowLastColumn="0"/>
+            </w:pPr>
+          </w:p>
+        </w:tc>
+        <w:tc>
+          <w:tcPr>
+            <w:tcW w:w="7334" w:type="dxa"/>
           </w:tcPr>
           <w:p>
             <w:pPr>
@@ -3131,7 +3121,7 @@
         </w:tc>
         <w:tc>
           <w:tcPr>
-            <w:tcW w:w="815" w:type="dxa"/>
+            <w:tcW w:w="954" w:type="dxa"/>
           </w:tcPr>
           <w:p>
             <w:pPr>
@@ -3144,7 +3134,7 @@
         <w:tc>
           <w:tcPr>
             <w:cnfStyle w:val="001000000000" w:firstRow="0" w:lastRow="0" w:firstColumn="1" w:lastColumn="0" w:oddVBand="0" w:evenVBand="0" w:oddHBand="0" w:evenHBand="0" w:firstRowFirstColumn="0" w:firstRowLastColumn="0" w:lastRowFirstColumn="0" w:lastRowLastColumn="0"/>
-            <w:tcW w:w="821" w:type="dxa"/>
+            <w:tcW w:w="962" w:type="dxa"/>
           </w:tcPr>
           <w:p>
             <w:pPr>
@@ -3156,14 +3146,13 @@
               <w:rPr>
                 <w:b w:val="0"/>
               </w:rPr>
-              <w:lastRenderedPageBreak/>
               <w:t>Get</w:t>
             </w:r>
           </w:p>
         </w:tc>
         <w:tc>
           <w:tcPr>
-            <w:tcW w:w="3619" w:type="dxa"/>
+            <w:tcW w:w="4410" w:type="dxa"/>
           </w:tcPr>
           <w:p>
             <w:pPr>
@@ -3176,17 +3165,17 @@
         </w:tc>
         <w:tc>
           <w:tcPr>
-            <w:tcW w:w="3148" w:type="dxa"/>
-          </w:tcPr>
-          <w:p>
-            <w:pPr>
-              <w:cnfStyle w:val="000000000000" w:firstRow="0" w:lastRow="0" w:firstColumn="0" w:lastColumn="0" w:oddVBand="0" w:evenVBand="0" w:oddHBand="0" w:evenHBand="0" w:firstRowFirstColumn="0" w:firstRowLastColumn="0" w:lastRowFirstColumn="0" w:lastRowLastColumn="0"/>
-            </w:pPr>
-          </w:p>
-        </w:tc>
-        <w:tc>
-          <w:tcPr>
-            <w:tcW w:w="5992" w:type="dxa"/>
+            <w:tcW w:w="3829" w:type="dxa"/>
+          </w:tcPr>
+          <w:p>
+            <w:pPr>
+              <w:cnfStyle w:val="000000000000" w:firstRow="0" w:lastRow="0" w:firstColumn="0" w:lastColumn="0" w:oddVBand="0" w:evenVBand="0" w:oddHBand="0" w:evenHBand="0" w:firstRowFirstColumn="0" w:firstRowLastColumn="0" w:lastRowFirstColumn="0" w:lastRowLastColumn="0"/>
+            </w:pPr>
+          </w:p>
+        </w:tc>
+        <w:tc>
+          <w:tcPr>
+            <w:tcW w:w="7334" w:type="dxa"/>
           </w:tcPr>
           <w:p>
             <w:pPr>
@@ -3399,7 +3388,7 @@
         </w:tc>
         <w:tc>
           <w:tcPr>
-            <w:tcW w:w="815" w:type="dxa"/>
+            <w:tcW w:w="954" w:type="dxa"/>
           </w:tcPr>
           <w:p>
             <w:pPr>
@@ -3415,7 +3404,7 @@
         <w:tc>
           <w:tcPr>
             <w:cnfStyle w:val="001000000000" w:firstRow="0" w:lastRow="0" w:firstColumn="1" w:lastColumn="0" w:oddVBand="0" w:evenVBand="0" w:oddHBand="0" w:evenHBand="0" w:firstRowFirstColumn="0" w:firstRowLastColumn="0" w:lastRowFirstColumn="0" w:lastRowLastColumn="0"/>
-            <w:tcW w:w="821" w:type="dxa"/>
+            <w:tcW w:w="962" w:type="dxa"/>
           </w:tcPr>
           <w:p>
             <w:pPr>
@@ -3433,7 +3422,7 @@
         </w:tc>
         <w:tc>
           <w:tcPr>
-            <w:tcW w:w="3619" w:type="dxa"/>
+            <w:tcW w:w="4410" w:type="dxa"/>
           </w:tcPr>
           <w:p>
             <w:pPr>
@@ -3446,17 +3435,17 @@
         </w:tc>
         <w:tc>
           <w:tcPr>
-            <w:tcW w:w="3148" w:type="dxa"/>
-          </w:tcPr>
-          <w:p>
-            <w:pPr>
-              <w:cnfStyle w:val="000000100000" w:firstRow="0" w:lastRow="0" w:firstColumn="0" w:lastColumn="0" w:oddVBand="0" w:evenVBand="0" w:oddHBand="1" w:evenHBand="0" w:firstRowFirstColumn="0" w:firstRowLastColumn="0" w:lastRowFirstColumn="0" w:lastRowLastColumn="0"/>
-            </w:pPr>
-          </w:p>
-        </w:tc>
-        <w:tc>
-          <w:tcPr>
-            <w:tcW w:w="5992" w:type="dxa"/>
+            <w:tcW w:w="3829" w:type="dxa"/>
+          </w:tcPr>
+          <w:p>
+            <w:pPr>
+              <w:cnfStyle w:val="000000100000" w:firstRow="0" w:lastRow="0" w:firstColumn="0" w:lastColumn="0" w:oddVBand="0" w:evenVBand="0" w:oddHBand="1" w:evenHBand="0" w:firstRowFirstColumn="0" w:firstRowLastColumn="0" w:lastRowFirstColumn="0" w:lastRowLastColumn="0"/>
+            </w:pPr>
+          </w:p>
+        </w:tc>
+        <w:tc>
+          <w:tcPr>
+            <w:tcW w:w="7334" w:type="dxa"/>
           </w:tcPr>
           <w:p>
             <w:pPr>
@@ -3669,7 +3658,7 @@
         </w:tc>
         <w:tc>
           <w:tcPr>
-            <w:tcW w:w="815" w:type="dxa"/>
+            <w:tcW w:w="954" w:type="dxa"/>
           </w:tcPr>
           <w:p>
             <w:pPr>
@@ -3682,7 +3671,7 @@
         <w:tc>
           <w:tcPr>
             <w:cnfStyle w:val="001000000000" w:firstRow="0" w:lastRow="0" w:firstColumn="1" w:lastColumn="0" w:oddVBand="0" w:evenVBand="0" w:oddHBand="0" w:evenHBand="0" w:firstRowFirstColumn="0" w:firstRowLastColumn="0" w:lastRowFirstColumn="0" w:lastRowLastColumn="0"/>
-            <w:tcW w:w="821" w:type="dxa"/>
+            <w:tcW w:w="962" w:type="dxa"/>
           </w:tcPr>
           <w:p>
             <w:pPr>
@@ -3700,7 +3689,7 @@
         </w:tc>
         <w:tc>
           <w:tcPr>
-            <w:tcW w:w="3619" w:type="dxa"/>
+            <w:tcW w:w="4410" w:type="dxa"/>
           </w:tcPr>
           <w:p>
             <w:pPr>
@@ -3721,7 +3710,7 @@
         </w:tc>
         <w:tc>
           <w:tcPr>
-            <w:tcW w:w="3148" w:type="dxa"/>
+            <w:tcW w:w="3829" w:type="dxa"/>
           </w:tcPr>
           <w:p>
             <w:pPr>
@@ -3734,7 +3723,7 @@
         </w:tc>
         <w:tc>
           <w:tcPr>
-            <w:tcW w:w="5992" w:type="dxa"/>
+            <w:tcW w:w="7334" w:type="dxa"/>
           </w:tcPr>
           <w:p>
             <w:pPr>
@@ -3804,7 +3793,7 @@
         </w:tc>
         <w:tc>
           <w:tcPr>
-            <w:tcW w:w="815" w:type="dxa"/>
+            <w:tcW w:w="954" w:type="dxa"/>
           </w:tcPr>
           <w:p>
             <w:pPr>
@@ -3820,7 +3809,7 @@
         <w:tc>
           <w:tcPr>
             <w:cnfStyle w:val="001000000000" w:firstRow="0" w:lastRow="0" w:firstColumn="1" w:lastColumn="0" w:oddVBand="0" w:evenVBand="0" w:oddHBand="0" w:evenHBand="0" w:firstRowFirstColumn="0" w:firstRowLastColumn="0" w:lastRowFirstColumn="0" w:lastRowLastColumn="0"/>
-            <w:tcW w:w="821" w:type="dxa"/>
+            <w:tcW w:w="962" w:type="dxa"/>
           </w:tcPr>
           <w:p>
             <w:pPr>
@@ -3832,14 +3821,13 @@
               <w:rPr>
                 <w:b w:val="0"/>
               </w:rPr>
-              <w:lastRenderedPageBreak/>
               <w:t>Post</w:t>
             </w:r>
           </w:p>
         </w:tc>
         <w:tc>
           <w:tcPr>
-            <w:tcW w:w="3619" w:type="dxa"/>
+            <w:tcW w:w="4410" w:type="dxa"/>
           </w:tcPr>
           <w:p>
             <w:pPr>
@@ -3852,7 +3840,7 @@
         </w:tc>
         <w:tc>
           <w:tcPr>
-            <w:tcW w:w="3148" w:type="dxa"/>
+            <w:tcW w:w="3829" w:type="dxa"/>
           </w:tcPr>
           <w:p>
             <w:pPr>
@@ -3921,17 +3909,17 @@
         </w:tc>
         <w:tc>
           <w:tcPr>
-            <w:tcW w:w="5992" w:type="dxa"/>
-          </w:tcPr>
-          <w:p>
-            <w:pPr>
-              <w:cnfStyle w:val="000000100000" w:firstRow="0" w:lastRow="0" w:firstColumn="0" w:lastColumn="0" w:oddVBand="0" w:evenVBand="0" w:oddHBand="1" w:evenHBand="0" w:firstRowFirstColumn="0" w:firstRowLastColumn="0" w:lastRowFirstColumn="0" w:lastRowLastColumn="0"/>
-            </w:pPr>
-          </w:p>
-        </w:tc>
-        <w:tc>
-          <w:tcPr>
-            <w:tcW w:w="815" w:type="dxa"/>
+            <w:tcW w:w="7334" w:type="dxa"/>
+          </w:tcPr>
+          <w:p>
+            <w:pPr>
+              <w:cnfStyle w:val="000000100000" w:firstRow="0" w:lastRow="0" w:firstColumn="0" w:lastColumn="0" w:oddVBand="0" w:evenVBand="0" w:oddHBand="1" w:evenHBand="0" w:firstRowFirstColumn="0" w:firstRowLastColumn="0" w:lastRowFirstColumn="0" w:lastRowLastColumn="0"/>
+            </w:pPr>
+          </w:p>
+        </w:tc>
+        <w:tc>
+          <w:tcPr>
+            <w:tcW w:w="954" w:type="dxa"/>
           </w:tcPr>
           <w:p>
             <w:pPr>
@@ -3947,7 +3935,7 @@
         <w:tc>
           <w:tcPr>
             <w:cnfStyle w:val="001000000000" w:firstRow="0" w:lastRow="0" w:firstColumn="1" w:lastColumn="0" w:oddVBand="0" w:evenVBand="0" w:oddHBand="0" w:evenHBand="0" w:firstRowFirstColumn="0" w:firstRowLastColumn="0" w:lastRowFirstColumn="0" w:lastRowLastColumn="0"/>
-            <w:tcW w:w="821" w:type="dxa"/>
+            <w:tcW w:w="962" w:type="dxa"/>
           </w:tcPr>
           <w:p>
             <w:pPr>
@@ -3965,7 +3953,7 @@
         </w:tc>
         <w:tc>
           <w:tcPr>
-            <w:tcW w:w="3619" w:type="dxa"/>
+            <w:tcW w:w="4410" w:type="dxa"/>
           </w:tcPr>
           <w:p>
             <w:pPr>
@@ -3978,7 +3966,7 @@
         </w:tc>
         <w:tc>
           <w:tcPr>
-            <w:tcW w:w="3148" w:type="dxa"/>
+            <w:tcW w:w="3829" w:type="dxa"/>
           </w:tcPr>
           <w:p>
             <w:pPr>
@@ -4001,13 +3989,7 @@
               <w:cnfStyle w:val="000000000000" w:firstRow="0" w:lastRow="0" w:firstColumn="0" w:lastColumn="0" w:oddVBand="0" w:evenVBand="0" w:oddHBand="0" w:evenHBand="0" w:firstRowFirstColumn="0" w:firstRowLastColumn="0" w:lastRowFirstColumn="0" w:lastRowLastColumn="0"/>
             </w:pPr>
             <w:r>
-              <w:t xml:space="preserve">    "name": "</w:t>
-            </w:r>
-            <w:r>
-              <w:t xml:space="preserve">Not </w:t>
-            </w:r>
-            <w:r>
-              <w:t>IBA",</w:t>
+              <w:t xml:space="preserve">    "name": "Not IBA",</w:t>
             </w:r>
           </w:p>
           <w:p>
@@ -4053,17 +4035,17 @@
         </w:tc>
         <w:tc>
           <w:tcPr>
-            <w:tcW w:w="5992" w:type="dxa"/>
-          </w:tcPr>
-          <w:p>
-            <w:pPr>
-              <w:cnfStyle w:val="000000000000" w:firstRow="0" w:lastRow="0" w:firstColumn="0" w:lastColumn="0" w:oddVBand="0" w:evenVBand="0" w:oddHBand="0" w:evenHBand="0" w:firstRowFirstColumn="0" w:firstRowLastColumn="0" w:lastRowFirstColumn="0" w:lastRowLastColumn="0"/>
-            </w:pPr>
-          </w:p>
-        </w:tc>
-        <w:tc>
-          <w:tcPr>
-            <w:tcW w:w="815" w:type="dxa"/>
+            <w:tcW w:w="7334" w:type="dxa"/>
+          </w:tcPr>
+          <w:p>
+            <w:pPr>
+              <w:cnfStyle w:val="000000000000" w:firstRow="0" w:lastRow="0" w:firstColumn="0" w:lastColumn="0" w:oddVBand="0" w:evenVBand="0" w:oddHBand="0" w:evenHBand="0" w:firstRowFirstColumn="0" w:firstRowLastColumn="0" w:lastRowFirstColumn="0" w:lastRowLastColumn="0"/>
+            </w:pPr>
+          </w:p>
+        </w:tc>
+        <w:tc>
+          <w:tcPr>
+            <w:tcW w:w="954" w:type="dxa"/>
           </w:tcPr>
           <w:p>
             <w:pPr>
@@ -4080,7 +4062,7 @@
         <w:tc>
           <w:tcPr>
             <w:cnfStyle w:val="001000000000" w:firstRow="0" w:lastRow="0" w:firstColumn="1" w:lastColumn="0" w:oddVBand="0" w:evenVBand="0" w:oddHBand="0" w:evenHBand="0" w:firstRowFirstColumn="0" w:firstRowLastColumn="0" w:lastRowFirstColumn="0" w:lastRowLastColumn="0"/>
-            <w:tcW w:w="821" w:type="dxa"/>
+            <w:tcW w:w="962" w:type="dxa"/>
           </w:tcPr>
           <w:p>
             <w:pPr>
@@ -4098,7 +4080,7 @@
         </w:tc>
         <w:tc>
           <w:tcPr>
-            <w:tcW w:w="3619" w:type="dxa"/>
+            <w:tcW w:w="4410" w:type="dxa"/>
           </w:tcPr>
           <w:p>
             <w:pPr>
@@ -4119,7 +4101,7 @@
         </w:tc>
         <w:tc>
           <w:tcPr>
-            <w:tcW w:w="3148" w:type="dxa"/>
+            <w:tcW w:w="3829" w:type="dxa"/>
           </w:tcPr>
           <w:p>
             <w:pPr>
@@ -4132,26 +4114,414 @@
         </w:tc>
         <w:tc>
           <w:tcPr>
-            <w:tcW w:w="5992" w:type="dxa"/>
-          </w:tcPr>
-          <w:p>
-            <w:pPr>
-              <w:cnfStyle w:val="000000100000" w:firstRow="0" w:lastRow="0" w:firstColumn="0" w:lastColumn="0" w:oddVBand="0" w:evenVBand="0" w:oddHBand="1" w:evenHBand="0" w:firstRowFirstColumn="0" w:firstRowLastColumn="0" w:lastRowFirstColumn="0" w:lastRowLastColumn="0"/>
-            </w:pPr>
-          </w:p>
-        </w:tc>
-        <w:tc>
-          <w:tcPr>
-            <w:tcW w:w="815" w:type="dxa"/>
-          </w:tcPr>
-          <w:p>
-            <w:pPr>
-              <w:cnfStyle w:val="000000100000" w:firstRow="0" w:lastRow="0" w:firstColumn="0" w:lastColumn="0" w:oddVBand="0" w:evenVBand="0" w:oddHBand="1" w:evenHBand="0" w:firstRowFirstColumn="0" w:firstRowLastColumn="0" w:lastRowFirstColumn="0" w:lastRowLastColumn="0"/>
-            </w:pPr>
+            <w:tcW w:w="7334" w:type="dxa"/>
+          </w:tcPr>
+          <w:p>
+            <w:pPr>
+              <w:cnfStyle w:val="000000100000" w:firstRow="0" w:lastRow="0" w:firstColumn="0" w:lastColumn="0" w:oddVBand="0" w:evenVBand="0" w:oddHBand="1" w:evenHBand="0" w:firstRowFirstColumn="0" w:firstRowLastColumn="0" w:lastRowFirstColumn="0" w:lastRowLastColumn="0"/>
+            </w:pPr>
+          </w:p>
+        </w:tc>
+        <w:tc>
+          <w:tcPr>
+            <w:tcW w:w="954" w:type="dxa"/>
+          </w:tcPr>
+          <w:p>
+            <w:pPr>
+              <w:cnfStyle w:val="000000100000" w:firstRow="0" w:lastRow="0" w:firstColumn="0" w:lastColumn="0" w:oddVBand="0" w:evenVBand="0" w:oddHBand="1" w:evenHBand="0" w:firstRowFirstColumn="0" w:firstRowLastColumn="0" w:lastRowFirstColumn="0" w:lastRowLastColumn="0"/>
+            </w:pPr>
+          </w:p>
+        </w:tc>
+      </w:tr>
+      <w:tr>
+        <w:trPr>
+          <w:trHeight w:val="260"/>
+        </w:trPr>
+        <w:tc>
+          <w:tcPr>
+            <w:cnfStyle w:val="001000000000" w:firstRow="0" w:lastRow="0" w:firstColumn="1" w:lastColumn="0" w:oddVBand="0" w:evenVBand="0" w:oddHBand="0" w:evenHBand="0" w:firstRowFirstColumn="0" w:firstRowLastColumn="0" w:lastRowFirstColumn="0" w:lastRowLastColumn="0"/>
+            <w:tcW w:w="962" w:type="dxa"/>
+          </w:tcPr>
+          <w:p>
+            <w:r>
+              <w:rPr>
+                <w:b w:val="0"/>
+              </w:rPr>
+              <w:t>Get</w:t>
+            </w:r>
+          </w:p>
+        </w:tc>
+        <w:tc>
+          <w:tcPr>
+            <w:tcW w:w="4410" w:type="dxa"/>
+          </w:tcPr>
+          <w:p>
+            <w:pPr>
+              <w:cnfStyle w:val="000000000000" w:firstRow="0" w:lastRow="0" w:firstColumn="0" w:lastColumn="0" w:oddVBand="0" w:evenVBand="0" w:oddHBand="0" w:evenHBand="0" w:firstRowFirstColumn="0" w:firstRowLastColumn="0" w:lastRowFirstColumn="0" w:lastRowLastColumn="0"/>
+            </w:pPr>
+            <w:r>
+              <w:t>/validators</w:t>
+            </w:r>
+          </w:p>
+        </w:tc>
+        <w:tc>
+          <w:tcPr>
+            <w:tcW w:w="3829" w:type="dxa"/>
+          </w:tcPr>
+          <w:p>
+            <w:pPr>
+              <w:cnfStyle w:val="000000000000" w:firstRow="0" w:lastRow="0" w:firstColumn="0" w:lastColumn="0" w:oddVBand="0" w:evenVBand="0" w:oddHBand="0" w:evenHBand="0" w:firstRowFirstColumn="0" w:firstRowLastColumn="0" w:lastRowFirstColumn="0" w:lastRowLastColumn="0"/>
+            </w:pPr>
+          </w:p>
+        </w:tc>
+        <w:tc>
+          <w:tcPr>
+            <w:tcW w:w="7334" w:type="dxa"/>
+          </w:tcPr>
+          <w:p>
+            <w:pPr>
+              <w:cnfStyle w:val="000000000000" w:firstRow="0" w:lastRow="0" w:firstColumn="0" w:lastColumn="0" w:oddVBand="0" w:evenVBand="0" w:oddHBand="0" w:evenHBand="0" w:firstRowFirstColumn="0" w:firstRowLastColumn="0" w:lastRowFirstColumn="0" w:lastRowLastColumn="0"/>
+            </w:pPr>
+          </w:p>
+        </w:tc>
+        <w:tc>
+          <w:tcPr>
+            <w:tcW w:w="954" w:type="dxa"/>
+          </w:tcPr>
+          <w:p>
+            <w:pPr>
+              <w:cnfStyle w:val="000000000000" w:firstRow="0" w:lastRow="0" w:firstColumn="0" w:lastColumn="0" w:oddVBand="0" w:evenVBand="0" w:oddHBand="0" w:evenHBand="0" w:firstRowFirstColumn="0" w:firstRowLastColumn="0" w:lastRowFirstColumn="0" w:lastRowLastColumn="0"/>
+            </w:pPr>
+            <w:r>
+              <w:t>None</w:t>
+            </w:r>
+          </w:p>
+        </w:tc>
+      </w:tr>
+      <w:tr>
+        <w:trPr>
+          <w:cnfStyle w:val="000000100000" w:firstRow="0" w:lastRow="0" w:firstColumn="0" w:lastColumn="0" w:oddVBand="0" w:evenVBand="0" w:oddHBand="1" w:evenHBand="0" w:firstRowFirstColumn="0" w:firstRowLastColumn="0" w:lastRowFirstColumn="0" w:lastRowLastColumn="0"/>
+          <w:trHeight w:val="260"/>
+        </w:trPr>
+        <w:tc>
+          <w:tcPr>
+            <w:cnfStyle w:val="001000000000" w:firstRow="0" w:lastRow="0" w:firstColumn="1" w:lastColumn="0" w:oddVBand="0" w:evenVBand="0" w:oddHBand="0" w:evenHBand="0" w:firstRowFirstColumn="0" w:firstRowLastColumn="0" w:lastRowFirstColumn="0" w:lastRowLastColumn="0"/>
+            <w:tcW w:w="962" w:type="dxa"/>
+          </w:tcPr>
+          <w:p>
+            <w:r>
+              <w:rPr>
+                <w:b w:val="0"/>
+              </w:rPr>
+              <w:t>Get</w:t>
+            </w:r>
+          </w:p>
+        </w:tc>
+        <w:tc>
+          <w:tcPr>
+            <w:tcW w:w="4410" w:type="dxa"/>
+          </w:tcPr>
+          <w:p>
+            <w:pPr>
+              <w:cnfStyle w:val="000000100000" w:firstRow="0" w:lastRow="0" w:firstColumn="0" w:lastColumn="0" w:oddVBand="0" w:evenVBand="0" w:oddHBand="1" w:evenHBand="0" w:firstRowFirstColumn="0" w:firstRowLastColumn="0" w:lastRowFirstColumn="0" w:lastRowLastColumn="0"/>
+            </w:pPr>
+            <w:r>
+              <w:t>/validators</w:t>
+            </w:r>
+            <w:r>
+              <w:t>/</w:t>
+            </w:r>
+            <w:r>
+              <w:t>{</w:t>
+            </w:r>
+            <w:proofErr w:type="spellStart"/>
+            <w:r>
+              <w:t>validatorId</w:t>
+            </w:r>
+            <w:proofErr w:type="spellEnd"/>
+            <w:r>
+              <w:t>}</w:t>
+            </w:r>
+          </w:p>
+        </w:tc>
+        <w:tc>
+          <w:tcPr>
+            <w:tcW w:w="3829" w:type="dxa"/>
+          </w:tcPr>
+          <w:p>
+            <w:pPr>
+              <w:cnfStyle w:val="000000100000" w:firstRow="0" w:lastRow="0" w:firstColumn="0" w:lastColumn="0" w:oddVBand="0" w:evenVBand="0" w:oddHBand="1" w:evenHBand="0" w:firstRowFirstColumn="0" w:firstRowLastColumn="0" w:lastRowFirstColumn="0" w:lastRowLastColumn="0"/>
+            </w:pPr>
+          </w:p>
+        </w:tc>
+        <w:tc>
+          <w:tcPr>
+            <w:tcW w:w="7334" w:type="dxa"/>
+          </w:tcPr>
+          <w:p>
+            <w:pPr>
+              <w:cnfStyle w:val="000000100000" w:firstRow="0" w:lastRow="0" w:firstColumn="0" w:lastColumn="0" w:oddVBand="0" w:evenVBand="0" w:oddHBand="1" w:evenHBand="0" w:firstRowFirstColumn="0" w:firstRowLastColumn="0" w:lastRowFirstColumn="0" w:lastRowLastColumn="0"/>
+            </w:pPr>
+          </w:p>
+        </w:tc>
+        <w:tc>
+          <w:tcPr>
+            <w:tcW w:w="954" w:type="dxa"/>
+          </w:tcPr>
+          <w:p>
+            <w:pPr>
+              <w:cnfStyle w:val="000000100000" w:firstRow="0" w:lastRow="0" w:firstColumn="0" w:lastColumn="0" w:oddVBand="0" w:evenVBand="0" w:oddHBand="1" w:evenHBand="0" w:firstRowFirstColumn="0" w:firstRowLastColumn="0" w:lastRowFirstColumn="0" w:lastRowLastColumn="0"/>
+            </w:pPr>
+            <w:r>
+              <w:t>None</w:t>
+            </w:r>
+          </w:p>
+        </w:tc>
+      </w:tr>
+      <w:tr>
+        <w:trPr>
+          <w:trHeight w:val="260"/>
+        </w:trPr>
+        <w:tc>
+          <w:tcPr>
+            <w:cnfStyle w:val="001000000000" w:firstRow="0" w:lastRow="0" w:firstColumn="1" w:lastColumn="0" w:oddVBand="0" w:evenVBand="0" w:oddHBand="0" w:evenHBand="0" w:firstRowFirstColumn="0" w:firstRowLastColumn="0" w:lastRowFirstColumn="0" w:lastRowLastColumn="0"/>
+            <w:tcW w:w="962" w:type="dxa"/>
+          </w:tcPr>
+          <w:p>
+            <w:pPr>
+              <w:rPr>
+                <w:b w:val="0"/>
+              </w:rPr>
+            </w:pPr>
+            <w:r>
+              <w:rPr>
+                <w:b w:val="0"/>
+              </w:rPr>
+              <w:t>Post</w:t>
+            </w:r>
+          </w:p>
+        </w:tc>
+        <w:tc>
+          <w:tcPr>
+            <w:tcW w:w="4410" w:type="dxa"/>
+          </w:tcPr>
+          <w:p>
+            <w:pPr>
+              <w:cnfStyle w:val="000000000000" w:firstRow="0" w:lastRow="0" w:firstColumn="0" w:lastColumn="0" w:oddVBand="0" w:evenVBand="0" w:oddHBand="0" w:evenHBand="0" w:firstRowFirstColumn="0" w:firstRowLastColumn="0" w:lastRowFirstColumn="0" w:lastRowLastColumn="0"/>
+            </w:pPr>
+            <w:r>
+              <w:t>/validators</w:t>
+            </w:r>
+          </w:p>
+        </w:tc>
+        <w:tc>
+          <w:tcPr>
+            <w:tcW w:w="3829" w:type="dxa"/>
+          </w:tcPr>
+          <w:p>
+            <w:pPr>
+              <w:cnfStyle w:val="000000000000" w:firstRow="0" w:lastRow="0" w:firstColumn="0" w:lastColumn="0" w:oddVBand="0" w:evenVBand="0" w:oddHBand="0" w:evenHBand="0" w:firstRowFirstColumn="0" w:firstRowLastColumn="0" w:lastRowFirstColumn="0" w:lastRowLastColumn="0"/>
+            </w:pPr>
+            <w:r>
+              <w:t>Id:   name:     regex:         type:</w:t>
+            </w:r>
+          </w:p>
+          <w:p>
+            <w:pPr>
+              <w:cnfStyle w:val="000000000000" w:firstRow="0" w:lastRow="0" w:firstColumn="0" w:lastColumn="0" w:oddVBand="0" w:evenVBand="0" w:oddHBand="0" w:evenHBand="0" w:firstRowFirstColumn="0" w:firstRowLastColumn="0" w:lastRowFirstColumn="0" w:lastRowLastColumn="0"/>
+            </w:pPr>
+            <w:r>
+              <w:t>("1","alpha", "[a-</w:t>
+            </w:r>
+            <w:proofErr w:type="spellStart"/>
+            <w:r>
+              <w:t>zA</w:t>
+            </w:r>
+            <w:proofErr w:type="spellEnd"/>
+            <w:r>
+              <w:t>-z]*","text")</w:t>
+            </w:r>
+          </w:p>
+        </w:tc>
+        <w:tc>
+          <w:tcPr>
+            <w:tcW w:w="7334" w:type="dxa"/>
+          </w:tcPr>
+          <w:p>
+            <w:pPr>
+              <w:cnfStyle w:val="000000000000" w:firstRow="0" w:lastRow="0" w:firstColumn="0" w:lastColumn="0" w:oddVBand="0" w:evenVBand="0" w:oddHBand="0" w:evenHBand="0" w:firstRowFirstColumn="0" w:firstRowLastColumn="0" w:lastRowFirstColumn="0" w:lastRowLastColumn="0"/>
+            </w:pPr>
+          </w:p>
+        </w:tc>
+        <w:tc>
+          <w:tcPr>
+            <w:tcW w:w="954" w:type="dxa"/>
+          </w:tcPr>
+          <w:p>
+            <w:pPr>
+              <w:cnfStyle w:val="000000000000" w:firstRow="0" w:lastRow="0" w:firstColumn="0" w:lastColumn="0" w:oddVBand="0" w:evenVBand="0" w:oddHBand="0" w:evenHBand="0" w:firstRowFirstColumn="0" w:firstRowLastColumn="0" w:lastRowFirstColumn="0" w:lastRowLastColumn="0"/>
+            </w:pPr>
+            <w:r>
+              <w:t>None</w:t>
+            </w:r>
+          </w:p>
+        </w:tc>
+      </w:tr>
+      <w:tr>
+        <w:trPr>
+          <w:cnfStyle w:val="000000100000" w:firstRow="0" w:lastRow="0" w:firstColumn="0" w:lastColumn="0" w:oddVBand="0" w:evenVBand="0" w:oddHBand="1" w:evenHBand="0" w:firstRowFirstColumn="0" w:firstRowLastColumn="0" w:lastRowFirstColumn="0" w:lastRowLastColumn="0"/>
+          <w:trHeight w:val="260"/>
+        </w:trPr>
+        <w:tc>
+          <w:tcPr>
+            <w:cnfStyle w:val="001000000000" w:firstRow="0" w:lastRow="0" w:firstColumn="1" w:lastColumn="0" w:oddVBand="0" w:evenVBand="0" w:oddHBand="0" w:evenHBand="0" w:firstRowFirstColumn="0" w:firstRowLastColumn="0" w:lastRowFirstColumn="0" w:lastRowLastColumn="0"/>
+            <w:tcW w:w="962" w:type="dxa"/>
+          </w:tcPr>
+          <w:p>
+            <w:pPr>
+              <w:rPr>
+                <w:b w:val="0"/>
+              </w:rPr>
+            </w:pPr>
+            <w:r>
+              <w:rPr>
+                <w:b w:val="0"/>
+              </w:rPr>
+              <w:t>Put</w:t>
+            </w:r>
+          </w:p>
+        </w:tc>
+        <w:tc>
+          <w:tcPr>
+            <w:tcW w:w="4410" w:type="dxa"/>
+          </w:tcPr>
+          <w:p>
+            <w:pPr>
+              <w:cnfStyle w:val="000000100000" w:firstRow="0" w:lastRow="0" w:firstColumn="0" w:lastColumn="0" w:oddVBand="0" w:evenVBand="0" w:oddHBand="1" w:evenHBand="0" w:firstRowFirstColumn="0" w:firstRowLastColumn="0" w:lastRowFirstColumn="0" w:lastRowLastColumn="0"/>
+            </w:pPr>
+            <w:r>
+              <w:t>/validators</w:t>
+            </w:r>
+          </w:p>
+        </w:tc>
+        <w:tc>
+          <w:tcPr>
+            <w:tcW w:w="3829" w:type="dxa"/>
+          </w:tcPr>
+          <w:p>
+            <w:pPr>
+              <w:cnfStyle w:val="000000100000" w:firstRow="0" w:lastRow="0" w:firstColumn="0" w:lastColumn="0" w:oddVBand="0" w:evenVBand="0" w:oddHBand="1" w:evenHBand="0" w:firstRowFirstColumn="0" w:firstRowLastColumn="0" w:lastRowFirstColumn="0" w:lastRowLastColumn="0"/>
+            </w:pPr>
+          </w:p>
+        </w:tc>
+        <w:tc>
+          <w:tcPr>
+            <w:tcW w:w="7334" w:type="dxa"/>
+          </w:tcPr>
+          <w:p>
+            <w:pPr>
+              <w:cnfStyle w:val="000000100000" w:firstRow="0" w:lastRow="0" w:firstColumn="0" w:lastColumn="0" w:oddVBand="0" w:evenVBand="0" w:oddHBand="1" w:evenHBand="0" w:firstRowFirstColumn="0" w:firstRowLastColumn="0" w:lastRowFirstColumn="0" w:lastRowLastColumn="0"/>
+            </w:pPr>
+          </w:p>
+        </w:tc>
+        <w:tc>
+          <w:tcPr>
+            <w:tcW w:w="954" w:type="dxa"/>
+          </w:tcPr>
+          <w:p>
+            <w:pPr>
+              <w:cnfStyle w:val="000000100000" w:firstRow="0" w:lastRow="0" w:firstColumn="0" w:lastColumn="0" w:oddVBand="0" w:evenVBand="0" w:oddHBand="1" w:evenHBand="0" w:firstRowFirstColumn="0" w:firstRowLastColumn="0" w:lastRowFirstColumn="0" w:lastRowLastColumn="0"/>
+            </w:pPr>
+            <w:r>
+              <w:t>None</w:t>
+            </w:r>
+          </w:p>
+        </w:tc>
+      </w:tr>
+      <w:tr>
+        <w:trPr>
+          <w:trHeight w:val="260"/>
+        </w:trPr>
+        <w:tc>
+          <w:tcPr>
+            <w:cnfStyle w:val="001000000000" w:firstRow="0" w:lastRow="0" w:firstColumn="1" w:lastColumn="0" w:oddVBand="0" w:evenVBand="0" w:oddHBand="0" w:evenHBand="0" w:firstRowFirstColumn="0" w:firstRowLastColumn="0" w:lastRowFirstColumn="0" w:lastRowLastColumn="0"/>
+            <w:tcW w:w="962" w:type="dxa"/>
+          </w:tcPr>
+          <w:p>
+            <w:pPr>
+              <w:rPr>
+                <w:b w:val="0"/>
+              </w:rPr>
+            </w:pPr>
+            <w:r>
+              <w:rPr>
+                <w:b w:val="0"/>
+              </w:rPr>
+              <w:t>Delete</w:t>
+            </w:r>
+          </w:p>
+        </w:tc>
+        <w:tc>
+          <w:tcPr>
+            <w:tcW w:w="4410" w:type="dxa"/>
+          </w:tcPr>
+          <w:p>
+            <w:pPr>
+              <w:cnfStyle w:val="000000000000" w:firstRow="0" w:lastRow="0" w:firstColumn="0" w:lastColumn="0" w:oddVBand="0" w:evenVBand="0" w:oddHBand="0" w:evenHBand="0" w:firstRowFirstColumn="0" w:firstRowLastColumn="0" w:lastRowFirstColumn="0" w:lastRowLastColumn="0"/>
+            </w:pPr>
+            <w:r>
+              <w:t>/validators</w:t>
+            </w:r>
+            <w:r>
+              <w:t>/{</w:t>
+            </w:r>
+            <w:proofErr w:type="spellStart"/>
+            <w:r>
+              <w:t>validatorId</w:t>
+            </w:r>
+            <w:proofErr w:type="spellEnd"/>
+            <w:r>
+              <w:t>}</w:t>
+            </w:r>
+          </w:p>
+        </w:tc>
+        <w:tc>
+          <w:tcPr>
+            <w:tcW w:w="3829" w:type="dxa"/>
+          </w:tcPr>
+          <w:p>
+            <w:pPr>
+              <w:cnfStyle w:val="000000000000" w:firstRow="0" w:lastRow="0" w:firstColumn="0" w:lastColumn="0" w:oddVBand="0" w:evenVBand="0" w:oddHBand="0" w:evenHBand="0" w:firstRowFirstColumn="0" w:firstRowLastColumn="0" w:lastRowFirstColumn="0" w:lastRowLastColumn="0"/>
+            </w:pPr>
+          </w:p>
+        </w:tc>
+        <w:tc>
+          <w:tcPr>
+            <w:tcW w:w="7334" w:type="dxa"/>
+          </w:tcPr>
+          <w:p>
+            <w:pPr>
+              <w:cnfStyle w:val="000000000000" w:firstRow="0" w:lastRow="0" w:firstColumn="0" w:lastColumn="0" w:oddVBand="0" w:evenVBand="0" w:oddHBand="0" w:evenHBand="0" w:firstRowFirstColumn="0" w:firstRowLastColumn="0" w:lastRowFirstColumn="0" w:lastRowLastColumn="0"/>
+            </w:pPr>
+          </w:p>
+        </w:tc>
+        <w:tc>
+          <w:tcPr>
+            <w:tcW w:w="954" w:type="dxa"/>
+          </w:tcPr>
+          <w:p>
+            <w:pPr>
+              <w:cnfStyle w:val="000000000000" w:firstRow="0" w:lastRow="0" w:firstColumn="0" w:lastColumn="0" w:oddVBand="0" w:evenVBand="0" w:oddHBand="0" w:evenHBand="0" w:firstRowFirstColumn="0" w:firstRowLastColumn="0" w:lastRowFirstColumn="0" w:lastRowLastColumn="0"/>
+            </w:pPr>
+            <w:r>
+              <w:t>None</w:t>
+            </w:r>
           </w:p>
         </w:tc>
       </w:tr>
     </w:tbl>
+    <w:p/>
+    <w:p/>
     <w:p/>
     <w:p/>
     <w:p>
@@ -4184,21 +4554,20 @@
         <w:autoSpaceDN w:val="0"/>
         <w:adjustRightInd w:val="0"/>
         <w:spacing w:after="0" w:line="240" w:lineRule="auto"/>
-        <w:ind w:firstLine="720"/>
-        <w:rPr>
-          <w:rFonts w:ascii="Consolas" w:hAnsi="Consolas" w:cs="Consolas"/>
-          <w:sz w:val="20"/>
-          <w:szCs w:val="20"/>
-          <w:lang w:val="en-GB"/>
+        <w:ind w:left="1440" w:firstLine="720"/>
+        <w:rPr>
+          <w:rFonts w:ascii="Consolas" w:hAnsi="Consolas" w:cs="Consolas"/>
+          <w:sz w:val="20"/>
+          <w:szCs w:val="20"/>
         </w:rPr>
       </w:pPr>
-      <w:r>
-        <w:rPr>
-          <w:rFonts w:ascii="Consolas" w:hAnsi="Consolas" w:cs="Consolas"/>
-          <w:color w:val="000000"/>
-          <w:sz w:val="20"/>
-          <w:szCs w:val="20"/>
-          <w:lang w:val="en-GB"/>
+      <w:proofErr w:type="gramStart"/>
+      <w:r>
+        <w:rPr>
+          <w:rFonts w:ascii="Consolas" w:hAnsi="Consolas" w:cs="Consolas"/>
+          <w:color w:val="000000"/>
+          <w:sz w:val="20"/>
+          <w:szCs w:val="20"/>
         </w:rPr>
         <w:t>.</w:t>
       </w:r>
@@ -4209,18 +4578,17 @@
           <w:color w:val="000000"/>
           <w:sz w:val="20"/>
           <w:szCs w:val="20"/>
-          <w:lang w:val="en-GB"/>
         </w:rPr>
         <w:t>antMatchers</w:t>
       </w:r>
       <w:proofErr w:type="spellEnd"/>
-      <w:r>
-        <w:rPr>
-          <w:rFonts w:ascii="Consolas" w:hAnsi="Consolas" w:cs="Consolas"/>
-          <w:color w:val="000000"/>
-          <w:sz w:val="20"/>
-          <w:szCs w:val="20"/>
-          <w:lang w:val="en-GB"/>
+      <w:proofErr w:type="gramEnd"/>
+      <w:r>
+        <w:rPr>
+          <w:rFonts w:ascii="Consolas" w:hAnsi="Consolas" w:cs="Consolas"/>
+          <w:color w:val="000000"/>
+          <w:sz w:val="20"/>
+          <w:szCs w:val="20"/>
         </w:rPr>
         <w:t>(</w:t>
       </w:r>
@@ -4230,7 +4598,6 @@
           <w:color w:val="2A00FF"/>
           <w:sz w:val="20"/>
           <w:szCs w:val="20"/>
-          <w:lang w:val="en-GB"/>
         </w:rPr>
         <w:t>"/hello"</w:t>
       </w:r>
@@ -4240,19 +4607,16 @@
           <w:color w:val="000000"/>
           <w:sz w:val="20"/>
           <w:szCs w:val="20"/>
-          <w:lang w:val="en-GB"/>
         </w:rPr>
         <w:t>).</w:t>
       </w:r>
       <w:proofErr w:type="spellStart"/>
-      <w:proofErr w:type="gramStart"/>
-      <w:r>
-        <w:rPr>
-          <w:rFonts w:ascii="Consolas" w:hAnsi="Consolas" w:cs="Consolas"/>
-          <w:color w:val="000000"/>
-          <w:sz w:val="20"/>
-          <w:szCs w:val="20"/>
-          <w:lang w:val="en-GB"/>
+      <w:r>
+        <w:rPr>
+          <w:rFonts w:ascii="Consolas" w:hAnsi="Consolas" w:cs="Consolas"/>
+          <w:color w:val="000000"/>
+          <w:sz w:val="20"/>
+          <w:szCs w:val="20"/>
         </w:rPr>
         <w:t>permitAll</w:t>
       </w:r>
@@ -4263,11 +4627,9 @@
           <w:color w:val="000000"/>
           <w:sz w:val="20"/>
           <w:szCs w:val="20"/>
-          <w:lang w:val="en-GB"/>
         </w:rPr>
         <w:t>()</w:t>
       </w:r>
-      <w:proofErr w:type="gramEnd"/>
     </w:p>
     <w:p>
       <w:pPr>
@@ -4279,7 +4641,6 @@
           <w:rFonts w:ascii="Consolas" w:hAnsi="Consolas" w:cs="Consolas"/>
           <w:sz w:val="20"/>
           <w:szCs w:val="20"/>
-          <w:lang w:val="en-GB"/>
         </w:rPr>
       </w:pPr>
       <w:r>
@@ -4288,42 +4649,64 @@
           <w:color w:val="000000"/>
           <w:sz w:val="20"/>
           <w:szCs w:val="20"/>
-          <w:lang w:val="en-GB"/>
         </w:rPr>
         <w:tab/>
+      </w:r>
+      <w:r>
+        <w:rPr>
+          <w:rFonts w:ascii="Consolas" w:hAnsi="Consolas" w:cs="Consolas"/>
+          <w:color w:val="000000"/>
+          <w:sz w:val="20"/>
+          <w:szCs w:val="20"/>
+        </w:rPr>
+        <w:tab/>
+      </w:r>
+      <w:r>
+        <w:rPr>
+          <w:rFonts w:ascii="Consolas" w:hAnsi="Consolas" w:cs="Consolas"/>
+          <w:color w:val="000000"/>
+          <w:sz w:val="20"/>
+          <w:szCs w:val="20"/>
+        </w:rPr>
+        <w:tab/>
+      </w:r>
+      <w:proofErr w:type="gramStart"/>
+      <w:r>
+        <w:rPr>
+          <w:rFonts w:ascii="Consolas" w:hAnsi="Consolas" w:cs="Consolas"/>
+          <w:color w:val="000000"/>
+          <w:sz w:val="20"/>
+          <w:szCs w:val="20"/>
+        </w:rPr>
         <w:t>.</w:t>
       </w:r>
       <w:proofErr w:type="spellStart"/>
-      <w:proofErr w:type="gramStart"/>
-      <w:r>
-        <w:rPr>
-          <w:rFonts w:ascii="Consolas" w:hAnsi="Consolas" w:cs="Consolas"/>
-          <w:color w:val="000000"/>
-          <w:sz w:val="20"/>
-          <w:szCs w:val="20"/>
-          <w:lang w:val="en-GB"/>
+      <w:r>
+        <w:rPr>
+          <w:rFonts w:ascii="Consolas" w:hAnsi="Consolas" w:cs="Consolas"/>
+          <w:color w:val="000000"/>
+          <w:sz w:val="20"/>
+          <w:szCs w:val="20"/>
         </w:rPr>
         <w:t>antMatchers</w:t>
       </w:r>
       <w:proofErr w:type="spellEnd"/>
-      <w:r>
-        <w:rPr>
-          <w:rFonts w:ascii="Consolas" w:hAnsi="Consolas" w:cs="Consolas"/>
-          <w:color w:val="000000"/>
-          <w:sz w:val="20"/>
-          <w:szCs w:val="20"/>
-          <w:lang w:val="en-GB"/>
+      <w:proofErr w:type="gramEnd"/>
+      <w:r>
+        <w:rPr>
+          <w:rFonts w:ascii="Consolas" w:hAnsi="Consolas" w:cs="Consolas"/>
+          <w:color w:val="000000"/>
+          <w:sz w:val="20"/>
+          <w:szCs w:val="20"/>
         </w:rPr>
         <w:t>(</w:t>
       </w:r>
-      <w:proofErr w:type="gramEnd"/>
       <w:r>
         <w:rPr>
           <w:rFonts w:ascii="Consolas" w:hAnsi="Consolas" w:cs="Consolas"/>
           <w:color w:val="2A00FF"/>
           <w:sz w:val="20"/>
           <w:szCs w:val="20"/>
-          <w:lang w:val="en-GB"/>
         </w:rPr>
         <w:t>"/universities"</w:t>
       </w:r>
@@ -4333,7 +4716,6 @@
           <w:color w:val="000000"/>
           <w:sz w:val="20"/>
           <w:szCs w:val="20"/>
-          <w:lang w:val="en-GB"/>
         </w:rPr>
         <w:t>,</w:t>
       </w:r>
@@ -4343,7 +4725,6 @@
           <w:color w:val="2A00FF"/>
           <w:sz w:val="20"/>
           <w:szCs w:val="20"/>
-          <w:lang w:val="en-GB"/>
         </w:rPr>
         <w:t>"/universities/*"</w:t>
       </w:r>
@@ -4353,7 +4734,6 @@
           <w:color w:val="000000"/>
           <w:sz w:val="20"/>
           <w:szCs w:val="20"/>
-          <w:lang w:val="en-GB"/>
         </w:rPr>
         <w:t>).</w:t>
       </w:r>
@@ -4364,7 +4744,6 @@
           <w:color w:val="000000"/>
           <w:sz w:val="20"/>
           <w:szCs w:val="20"/>
-          <w:lang w:val="en-GB"/>
         </w:rPr>
         <w:t>permitAll</w:t>
       </w:r>
@@ -4375,7 +4754,6 @@
           <w:color w:val="000000"/>
           <w:sz w:val="20"/>
           <w:szCs w:val="20"/>
-          <w:lang w:val="en-GB"/>
         </w:rPr>
         <w:t>()</w:t>
       </w:r>
@@ -4390,7 +4768,6 @@
           <w:rFonts w:ascii="Consolas" w:hAnsi="Consolas" w:cs="Consolas"/>
           <w:sz w:val="20"/>
           <w:szCs w:val="20"/>
-          <w:lang w:val="en-GB"/>
         </w:rPr>
       </w:pPr>
       <w:r>
@@ -4399,54 +4776,75 @@
           <w:color w:val="000000"/>
           <w:sz w:val="20"/>
           <w:szCs w:val="20"/>
-          <w:lang w:val="en-GB"/>
         </w:rPr>
         <w:tab/>
+      </w:r>
+      <w:r>
+        <w:rPr>
+          <w:rFonts w:ascii="Consolas" w:hAnsi="Consolas" w:cs="Consolas"/>
+          <w:color w:val="000000"/>
+          <w:sz w:val="20"/>
+          <w:szCs w:val="20"/>
+        </w:rPr>
+        <w:tab/>
+      </w:r>
+      <w:r>
+        <w:rPr>
+          <w:rFonts w:ascii="Consolas" w:hAnsi="Consolas" w:cs="Consolas"/>
+          <w:color w:val="000000"/>
+          <w:sz w:val="20"/>
+          <w:szCs w:val="20"/>
+        </w:rPr>
+        <w:tab/>
+      </w:r>
+      <w:proofErr w:type="gramStart"/>
+      <w:r>
+        <w:rPr>
+          <w:rFonts w:ascii="Consolas" w:hAnsi="Consolas" w:cs="Consolas"/>
+          <w:color w:val="000000"/>
+          <w:sz w:val="20"/>
+          <w:szCs w:val="20"/>
+        </w:rPr>
         <w:t>.</w:t>
       </w:r>
       <w:proofErr w:type="spellStart"/>
-      <w:proofErr w:type="gramStart"/>
-      <w:r>
-        <w:rPr>
-          <w:rFonts w:ascii="Consolas" w:hAnsi="Consolas" w:cs="Consolas"/>
-          <w:color w:val="000000"/>
-          <w:sz w:val="20"/>
-          <w:szCs w:val="20"/>
-          <w:lang w:val="en-GB"/>
+      <w:r>
+        <w:rPr>
+          <w:rFonts w:ascii="Consolas" w:hAnsi="Consolas" w:cs="Consolas"/>
+          <w:color w:val="000000"/>
+          <w:sz w:val="20"/>
+          <w:szCs w:val="20"/>
         </w:rPr>
         <w:t>antMatchers</w:t>
       </w:r>
       <w:proofErr w:type="spellEnd"/>
-      <w:r>
-        <w:rPr>
-          <w:rFonts w:ascii="Consolas" w:hAnsi="Consolas" w:cs="Consolas"/>
-          <w:color w:val="000000"/>
-          <w:sz w:val="20"/>
-          <w:szCs w:val="20"/>
-          <w:lang w:val="en-GB"/>
+      <w:proofErr w:type="gramEnd"/>
+      <w:r>
+        <w:rPr>
+          <w:rFonts w:ascii="Consolas" w:hAnsi="Consolas" w:cs="Consolas"/>
+          <w:color w:val="000000"/>
+          <w:sz w:val="20"/>
+          <w:szCs w:val="20"/>
         </w:rPr>
         <w:t>(</w:t>
       </w:r>
-      <w:proofErr w:type="gramEnd"/>
       <w:r>
         <w:rPr>
           <w:rFonts w:ascii="Consolas" w:hAnsi="Consolas" w:cs="Consolas"/>
           <w:color w:val="2A00FF"/>
           <w:sz w:val="20"/>
           <w:szCs w:val="20"/>
-          <w:lang w:val="en-GB"/>
-        </w:rPr>
-        <w:t>"/token/*"</w:t>
-      </w:r>
-      <w:r>
-        <w:rPr>
-          <w:rFonts w:ascii="Consolas" w:hAnsi="Consolas" w:cs="Consolas"/>
-          <w:color w:val="000000"/>
-          <w:sz w:val="20"/>
-          <w:szCs w:val="20"/>
-          <w:lang w:val="en-GB"/>
-        </w:rPr>
-        <w:t xml:space="preserve">, </w:t>
+        </w:rPr>
+        <w:t>"/validators"</w:t>
+      </w:r>
+      <w:r>
+        <w:rPr>
+          <w:rFonts w:ascii="Consolas" w:hAnsi="Consolas" w:cs="Consolas"/>
+          <w:color w:val="000000"/>
+          <w:sz w:val="20"/>
+          <w:szCs w:val="20"/>
+        </w:rPr>
+        <w:t>,</w:t>
       </w:r>
       <w:r>
         <w:rPr>
@@ -4454,19 +4852,17 @@
           <w:color w:val="2A00FF"/>
           <w:sz w:val="20"/>
           <w:szCs w:val="20"/>
-          <w:lang w:val="en-GB"/>
-        </w:rPr>
-        <w:t>"/signup"</w:t>
-      </w:r>
-      <w:r>
-        <w:rPr>
-          <w:rFonts w:ascii="Consolas" w:hAnsi="Consolas" w:cs="Consolas"/>
-          <w:color w:val="000000"/>
-          <w:sz w:val="20"/>
-          <w:szCs w:val="20"/>
-          <w:lang w:val="en-GB"/>
-        </w:rPr>
-        <w:t xml:space="preserve"> ).</w:t>
+        </w:rPr>
+        <w:t>"/validators/*"</w:t>
+      </w:r>
+      <w:r>
+        <w:rPr>
+          <w:rFonts w:ascii="Consolas" w:hAnsi="Consolas" w:cs="Consolas"/>
+          <w:color w:val="000000"/>
+          <w:sz w:val="20"/>
+          <w:szCs w:val="20"/>
+        </w:rPr>
+        <w:t>).</w:t>
       </w:r>
       <w:proofErr w:type="spellStart"/>
       <w:r>
@@ -4475,7 +4871,6 @@
           <w:color w:val="000000"/>
           <w:sz w:val="20"/>
           <w:szCs w:val="20"/>
-          <w:lang w:val="en-GB"/>
         </w:rPr>
         <w:t>permitAll</w:t>
       </w:r>
@@ -4486,94 +4881,8 @@
           <w:color w:val="000000"/>
           <w:sz w:val="20"/>
           <w:szCs w:val="20"/>
-          <w:lang w:val="en-GB"/>
         </w:rPr>
         <w:t>()</w:t>
-      </w:r>
-    </w:p>
-    <w:p>
-      <w:pPr>
-        <w:rPr>
-          <w:rFonts w:ascii="Consolas" w:hAnsi="Consolas" w:cs="Consolas"/>
-          <w:color w:val="000000"/>
-          <w:sz w:val="20"/>
-          <w:szCs w:val="20"/>
-        </w:rPr>
-      </w:pPr>
-      <w:r>
-        <w:rPr>
-          <w:rFonts w:ascii="Consolas" w:hAnsi="Consolas" w:cs="Consolas"/>
-          <w:color w:val="000000"/>
-          <w:sz w:val="20"/>
-          <w:szCs w:val="20"/>
-          <w:lang w:val="en-GB"/>
-        </w:rPr>
-        <w:tab/>
-      </w:r>
-      <w:r>
-        <w:rPr>
-          <w:rFonts w:ascii="Consolas" w:hAnsi="Consolas" w:cs="Consolas"/>
-          <w:color w:val="000000"/>
-          <w:sz w:val="20"/>
-          <w:szCs w:val="20"/>
-          <w:lang w:val="en-GB"/>
-        </w:rPr>
-        <w:t>.</w:t>
-      </w:r>
-      <w:proofErr w:type="spellStart"/>
-      <w:proofErr w:type="gramStart"/>
-      <w:r>
-        <w:rPr>
-          <w:rFonts w:ascii="Consolas" w:hAnsi="Consolas" w:cs="Consolas"/>
-          <w:color w:val="000000"/>
-          <w:sz w:val="20"/>
-          <w:szCs w:val="20"/>
-          <w:lang w:val="en-GB"/>
-        </w:rPr>
-        <w:t>anyRequest</w:t>
-      </w:r>
-      <w:proofErr w:type="spellEnd"/>
-      <w:r>
-        <w:rPr>
-          <w:rFonts w:ascii="Consolas" w:hAnsi="Consolas" w:cs="Consolas"/>
-          <w:color w:val="000000"/>
-          <w:sz w:val="20"/>
-          <w:szCs w:val="20"/>
-          <w:lang w:val="en-GB"/>
-        </w:rPr>
-        <w:t>(</w:t>
-      </w:r>
-      <w:proofErr w:type="gramEnd"/>
-      <w:r>
-        <w:rPr>
-          <w:rFonts w:ascii="Consolas" w:hAnsi="Consolas" w:cs="Consolas"/>
-          <w:color w:val="000000"/>
-          <w:sz w:val="20"/>
-          <w:szCs w:val="20"/>
-          <w:lang w:val="en-GB"/>
-        </w:rPr>
-        <w:t>).authenticated()</w:t>
-      </w:r>
-    </w:p>
-    <w:p>
-      <w:pPr>
-        <w:pStyle w:val="Heading1"/>
-      </w:pPr>
-    </w:p>
-    <w:p>
-      <w:pPr>
-        <w:pStyle w:val="Heading1"/>
-      </w:pPr>
-      <w:r>
-        <w:t>Classes</w:t>
-      </w:r>
-    </w:p>
-    <w:p>
-      <w:pPr>
-        <w:pStyle w:val="Heading2"/>
-      </w:pPr>
-      <w:r>
-        <w:t>Degree</w:t>
       </w:r>
     </w:p>
     <w:p>
@@ -4586,7 +4895,6 @@
           <w:rFonts w:ascii="Consolas" w:hAnsi="Consolas" w:cs="Consolas"/>
           <w:sz w:val="20"/>
           <w:szCs w:val="20"/>
-          <w:lang w:val="en-GB"/>
         </w:rPr>
       </w:pPr>
       <w:r>
@@ -4595,23 +4903,48 @@
           <w:color w:val="000000"/>
           <w:sz w:val="20"/>
           <w:szCs w:val="20"/>
-          <w:lang w:val="en-GB"/>
         </w:rPr>
         <w:tab/>
       </w:r>
+      <w:r>
+        <w:rPr>
+          <w:rFonts w:ascii="Consolas" w:hAnsi="Consolas" w:cs="Consolas"/>
+          <w:color w:val="000000"/>
+          <w:sz w:val="20"/>
+          <w:szCs w:val="20"/>
+        </w:rPr>
+        <w:tab/>
+      </w:r>
+      <w:r>
+        <w:rPr>
+          <w:rFonts w:ascii="Consolas" w:hAnsi="Consolas" w:cs="Consolas"/>
+          <w:color w:val="000000"/>
+          <w:sz w:val="20"/>
+          <w:szCs w:val="20"/>
+        </w:rPr>
+        <w:tab/>
+      </w:r>
       <w:proofErr w:type="gramStart"/>
       <w:r>
         <w:rPr>
           <w:rFonts w:ascii="Consolas" w:hAnsi="Consolas" w:cs="Consolas"/>
-          <w:b/>
-          <w:bCs/>
-          <w:color w:val="7F0055"/>
-          <w:sz w:val="20"/>
-          <w:szCs w:val="20"/>
-          <w:lang w:val="en-GB"/>
-        </w:rPr>
-        <w:t>private</w:t>
-      </w:r>
+          <w:color w:val="000000"/>
+          <w:sz w:val="20"/>
+          <w:szCs w:val="20"/>
+        </w:rPr>
+        <w:t>.</w:t>
+      </w:r>
+      <w:proofErr w:type="spellStart"/>
+      <w:r>
+        <w:rPr>
+          <w:rFonts w:ascii="Consolas" w:hAnsi="Consolas" w:cs="Consolas"/>
+          <w:color w:val="000000"/>
+          <w:sz w:val="20"/>
+          <w:szCs w:val="20"/>
+        </w:rPr>
+        <w:t>antMatchers</w:t>
+      </w:r>
+      <w:proofErr w:type="spellEnd"/>
       <w:proofErr w:type="gramEnd"/>
       <w:r>
         <w:rPr>
@@ -4619,29 +4952,145 @@
           <w:color w:val="000000"/>
           <w:sz w:val="20"/>
           <w:szCs w:val="20"/>
-          <w:lang w:val="en-GB"/>
-        </w:rPr>
-        <w:t xml:space="preserve"> String </w:t>
-      </w:r>
-      <w:r>
-        <w:rPr>
-          <w:rFonts w:ascii="Consolas" w:hAnsi="Consolas" w:cs="Consolas"/>
-          <w:color w:val="0000C0"/>
-          <w:sz w:val="20"/>
-          <w:szCs w:val="20"/>
-          <w:lang w:val="en-GB"/>
-        </w:rPr>
-        <w:t>id</w:t>
-      </w:r>
-      <w:r>
-        <w:rPr>
-          <w:rFonts w:ascii="Consolas" w:hAnsi="Consolas" w:cs="Consolas"/>
-          <w:color w:val="000000"/>
-          <w:sz w:val="20"/>
-          <w:szCs w:val="20"/>
-          <w:lang w:val="en-GB"/>
-        </w:rPr>
-        <w:t>;</w:t>
+        </w:rPr>
+        <w:t>(</w:t>
+      </w:r>
+      <w:r>
+        <w:rPr>
+          <w:rFonts w:ascii="Consolas" w:hAnsi="Consolas" w:cs="Consolas"/>
+          <w:color w:val="2A00FF"/>
+          <w:sz w:val="20"/>
+          <w:szCs w:val="20"/>
+        </w:rPr>
+        <w:t>"/token/*"</w:t>
+      </w:r>
+      <w:r>
+        <w:rPr>
+          <w:rFonts w:ascii="Consolas" w:hAnsi="Consolas" w:cs="Consolas"/>
+          <w:color w:val="000000"/>
+          <w:sz w:val="20"/>
+          <w:szCs w:val="20"/>
+        </w:rPr>
+        <w:t xml:space="preserve">, </w:t>
+      </w:r>
+      <w:r>
+        <w:rPr>
+          <w:rFonts w:ascii="Consolas" w:hAnsi="Consolas" w:cs="Consolas"/>
+          <w:color w:val="2A00FF"/>
+          <w:sz w:val="20"/>
+          <w:szCs w:val="20"/>
+        </w:rPr>
+        <w:t>"/signup"</w:t>
+      </w:r>
+      <w:r>
+        <w:rPr>
+          <w:rFonts w:ascii="Consolas" w:hAnsi="Consolas" w:cs="Consolas"/>
+          <w:color w:val="000000"/>
+          <w:sz w:val="20"/>
+          <w:szCs w:val="20"/>
+        </w:rPr>
+        <w:t xml:space="preserve"> ).</w:t>
+      </w:r>
+      <w:proofErr w:type="spellStart"/>
+      <w:r>
+        <w:rPr>
+          <w:rFonts w:ascii="Consolas" w:hAnsi="Consolas" w:cs="Consolas"/>
+          <w:color w:val="000000"/>
+          <w:sz w:val="20"/>
+          <w:szCs w:val="20"/>
+        </w:rPr>
+        <w:t>permitAll</w:t>
+      </w:r>
+      <w:proofErr w:type="spellEnd"/>
+      <w:r>
+        <w:rPr>
+          <w:rFonts w:ascii="Consolas" w:hAnsi="Consolas" w:cs="Consolas"/>
+          <w:color w:val="000000"/>
+          <w:sz w:val="20"/>
+          <w:szCs w:val="20"/>
+        </w:rPr>
+        <w:t>()</w:t>
+      </w:r>
+    </w:p>
+    <w:p>
+      <w:pPr>
+        <w:pStyle w:val="Heading1"/>
+      </w:pPr>
+      <w:r>
+        <w:rPr>
+          <w:rFonts w:ascii="Consolas" w:hAnsi="Consolas" w:cs="Consolas"/>
+          <w:color w:val="000000"/>
+          <w:sz w:val="20"/>
+          <w:szCs w:val="20"/>
+        </w:rPr>
+        <w:tab/>
+      </w:r>
+      <w:r>
+        <w:rPr>
+          <w:rFonts w:ascii="Consolas" w:hAnsi="Consolas" w:cs="Consolas"/>
+          <w:color w:val="000000"/>
+          <w:sz w:val="20"/>
+          <w:szCs w:val="20"/>
+        </w:rPr>
+        <w:tab/>
+      </w:r>
+      <w:r>
+        <w:rPr>
+          <w:rFonts w:ascii="Consolas" w:hAnsi="Consolas" w:cs="Consolas"/>
+          <w:color w:val="000000"/>
+          <w:sz w:val="20"/>
+          <w:szCs w:val="20"/>
+        </w:rPr>
+        <w:tab/>
+      </w:r>
+      <w:proofErr w:type="gramStart"/>
+      <w:r>
+        <w:rPr>
+          <w:rFonts w:ascii="Consolas" w:hAnsi="Consolas" w:cs="Consolas"/>
+          <w:color w:val="000000"/>
+          <w:sz w:val="20"/>
+          <w:szCs w:val="20"/>
+        </w:rPr>
+        <w:t>.</w:t>
+      </w:r>
+      <w:proofErr w:type="spellStart"/>
+      <w:r>
+        <w:rPr>
+          <w:rFonts w:ascii="Consolas" w:hAnsi="Consolas" w:cs="Consolas"/>
+          <w:color w:val="000000"/>
+          <w:sz w:val="20"/>
+          <w:szCs w:val="20"/>
+        </w:rPr>
+        <w:t>anyRequest</w:t>
+      </w:r>
+      <w:proofErr w:type="spellEnd"/>
+      <w:proofErr w:type="gramEnd"/>
+      <w:r>
+        <w:rPr>
+          <w:rFonts w:ascii="Consolas" w:hAnsi="Consolas" w:cs="Consolas"/>
+          <w:color w:val="000000"/>
+          <w:sz w:val="20"/>
+          <w:szCs w:val="20"/>
+        </w:rPr>
+        <w:t>().authenticated()</w:t>
+      </w:r>
+    </w:p>
+    <w:p>
+      <w:pPr>
+        <w:pStyle w:val="Heading1"/>
+      </w:pPr>
+      <w:r>
+        <w:t>Classes</w:t>
+      </w:r>
+      <w:bookmarkStart w:id="0" w:name="_GoBack"/>
+      <w:bookmarkEnd w:id="0"/>
+    </w:p>
+    <w:p>
+      <w:pPr>
+        <w:pStyle w:val="Heading2"/>
+      </w:pPr>
+      <w:r>
+        <w:t>Degree</w:t>
       </w:r>
     </w:p>
     <w:p>
@@ -4667,7 +5116,6 @@
         </w:rPr>
         <w:tab/>
       </w:r>
-      <w:proofErr w:type="gramStart"/>
       <w:r>
         <w:rPr>
           <w:rFonts w:ascii="Consolas" w:hAnsi="Consolas" w:cs="Consolas"/>
@@ -4680,7 +5128,6 @@
         </w:rPr>
         <w:t>private</w:t>
       </w:r>
-      <w:proofErr w:type="gramEnd"/>
       <w:r>
         <w:rPr>
           <w:rFonts w:ascii="Consolas" w:hAnsi="Consolas" w:cs="Consolas"/>
@@ -4691,7 +5138,6 @@
         </w:rPr>
         <w:t xml:space="preserve"> String </w:t>
       </w:r>
-      <w:proofErr w:type="spellStart"/>
       <w:r>
         <w:rPr>
           <w:rFonts w:ascii="Consolas" w:hAnsi="Consolas" w:cs="Consolas"/>
@@ -4700,9 +5146,8 @@
           <w:szCs w:val="20"/>
           <w:lang w:val="en-GB"/>
         </w:rPr>
-        <w:t>firstName</w:t>
-      </w:r>
-      <w:proofErr w:type="spellEnd"/>
+        <w:t>id</w:t>
+      </w:r>
       <w:r>
         <w:rPr>
           <w:rFonts w:ascii="Consolas" w:hAnsi="Consolas" w:cs="Consolas"/>
@@ -4737,7 +5182,6 @@
         </w:rPr>
         <w:tab/>
       </w:r>
-      <w:proofErr w:type="gramStart"/>
       <w:r>
         <w:rPr>
           <w:rFonts w:ascii="Consolas" w:hAnsi="Consolas" w:cs="Consolas"/>
@@ -4750,7 +5194,6 @@
         </w:rPr>
         <w:t>private</w:t>
       </w:r>
-      <w:proofErr w:type="gramEnd"/>
       <w:r>
         <w:rPr>
           <w:rFonts w:ascii="Consolas" w:hAnsi="Consolas" w:cs="Consolas"/>
@@ -4770,7 +5213,7 @@
           <w:szCs w:val="20"/>
           <w:lang w:val="en-GB"/>
         </w:rPr>
-        <w:t>lastName</w:t>
+        <w:t>firstName</w:t>
       </w:r>
       <w:proofErr w:type="spellEnd"/>
       <w:r>
@@ -4807,7 +5250,6 @@
         </w:rPr>
         <w:tab/>
       </w:r>
-      <w:proofErr w:type="gramStart"/>
       <w:r>
         <w:rPr>
           <w:rFonts w:ascii="Consolas" w:hAnsi="Consolas" w:cs="Consolas"/>
@@ -4820,7 +5262,6 @@
         </w:rPr>
         <w:t>private</w:t>
       </w:r>
-      <w:proofErr w:type="gramEnd"/>
       <w:r>
         <w:rPr>
           <w:rFonts w:ascii="Consolas" w:hAnsi="Consolas" w:cs="Consolas"/>
@@ -4840,7 +5281,7 @@
           <w:szCs w:val="20"/>
           <w:lang w:val="en-GB"/>
         </w:rPr>
-        <w:t>degreeType</w:t>
+        <w:t>lastName</w:t>
       </w:r>
       <w:proofErr w:type="spellEnd"/>
       <w:r>
@@ -4862,9 +5303,9 @@
         <w:spacing w:after="0" w:line="240" w:lineRule="auto"/>
         <w:rPr>
           <w:rFonts w:ascii="Consolas" w:hAnsi="Consolas" w:cs="Consolas"/>
-          <w:color w:val="000000"/>
-          <w:sz w:val="20"/>
-          <w:szCs w:val="20"/>
+          <w:sz w:val="20"/>
+          <w:szCs w:val="20"/>
+          <w:lang w:val="en-GB"/>
         </w:rPr>
       </w:pPr>
       <w:r>
@@ -4877,7 +5318,6 @@
         </w:rPr>
         <w:tab/>
       </w:r>
-      <w:proofErr w:type="gramStart"/>
       <w:r>
         <w:rPr>
           <w:rFonts w:ascii="Consolas" w:hAnsi="Consolas" w:cs="Consolas"/>
@@ -4890,7 +5330,74 @@
         </w:rPr>
         <w:t>private</w:t>
       </w:r>
-      <w:proofErr w:type="gramEnd"/>
+      <w:r>
+        <w:rPr>
+          <w:rFonts w:ascii="Consolas" w:hAnsi="Consolas" w:cs="Consolas"/>
+          <w:color w:val="000000"/>
+          <w:sz w:val="20"/>
+          <w:szCs w:val="20"/>
+          <w:lang w:val="en-GB"/>
+        </w:rPr>
+        <w:t xml:space="preserve"> String </w:t>
+      </w:r>
+      <w:proofErr w:type="spellStart"/>
+      <w:r>
+        <w:rPr>
+          <w:rFonts w:ascii="Consolas" w:hAnsi="Consolas" w:cs="Consolas"/>
+          <w:color w:val="0000C0"/>
+          <w:sz w:val="20"/>
+          <w:szCs w:val="20"/>
+          <w:lang w:val="en-GB"/>
+        </w:rPr>
+        <w:t>degreeType</w:t>
+      </w:r>
+      <w:proofErr w:type="spellEnd"/>
+      <w:r>
+        <w:rPr>
+          <w:rFonts w:ascii="Consolas" w:hAnsi="Consolas" w:cs="Consolas"/>
+          <w:color w:val="000000"/>
+          <w:sz w:val="20"/>
+          <w:szCs w:val="20"/>
+          <w:lang w:val="en-GB"/>
+        </w:rPr>
+        <w:t>;</w:t>
+      </w:r>
+    </w:p>
+    <w:p>
+      <w:pPr>
+        <w:autoSpaceDE w:val="0"/>
+        <w:autoSpaceDN w:val="0"/>
+        <w:adjustRightInd w:val="0"/>
+        <w:spacing w:after="0" w:line="240" w:lineRule="auto"/>
+        <w:rPr>
+          <w:rFonts w:ascii="Consolas" w:hAnsi="Consolas" w:cs="Consolas"/>
+          <w:color w:val="000000"/>
+          <w:sz w:val="20"/>
+          <w:szCs w:val="20"/>
+        </w:rPr>
+      </w:pPr>
+      <w:r>
+        <w:rPr>
+          <w:rFonts w:ascii="Consolas" w:hAnsi="Consolas" w:cs="Consolas"/>
+          <w:color w:val="000000"/>
+          <w:sz w:val="20"/>
+          <w:szCs w:val="20"/>
+          <w:lang w:val="en-GB"/>
+        </w:rPr>
+        <w:tab/>
+      </w:r>
+      <w:r>
+        <w:rPr>
+          <w:rFonts w:ascii="Consolas" w:hAnsi="Consolas" w:cs="Consolas"/>
+          <w:b/>
+          <w:bCs/>
+          <w:color w:val="7F0055"/>
+          <w:sz w:val="20"/>
+          <w:szCs w:val="20"/>
+          <w:lang w:val="en-GB"/>
+        </w:rPr>
+        <w:t>private</w:t>
+      </w:r>
       <w:r>
         <w:rPr>
           <w:rFonts w:ascii="Consolas" w:hAnsi="Consolas" w:cs="Consolas"/>
@@ -4945,7 +5452,6 @@
           <w:szCs w:val="20"/>
         </w:rPr>
       </w:pPr>
-      <w:proofErr w:type="gramStart"/>
       <w:r>
         <w:rPr>
           <w:rFonts w:ascii="Consolas" w:hAnsi="Consolas" w:cs="Consolas"/>
@@ -4957,7 +5463,6 @@
         </w:rPr>
         <w:t>private</w:t>
       </w:r>
-      <w:proofErr w:type="gramEnd"/>
       <w:r>
         <w:rPr>
           <w:rFonts w:ascii="Consolas" w:hAnsi="Consolas" w:cs="Consolas"/>
@@ -5185,6 +5690,7 @@
           <w:sz w:val="20"/>
           <w:szCs w:val="20"/>
         </w:rPr>
+        <w:lastRenderedPageBreak/>
         <w:tab/>
       </w:r>
       <w:r>
@@ -5304,7 +5810,6 @@
         </w:rPr>
         <w:tab/>
       </w:r>
-      <w:proofErr w:type="gramStart"/>
       <w:r>
         <w:rPr>
           <w:rFonts w:ascii="Consolas" w:hAnsi="Consolas" w:cs="Consolas"/>
@@ -5316,7 +5821,6 @@
         </w:rPr>
         <w:t>private</w:t>
       </w:r>
-      <w:proofErr w:type="gramEnd"/>
       <w:r>
         <w:rPr>
           <w:rFonts w:ascii="Consolas" w:hAnsi="Consolas" w:cs="Consolas"/>
@@ -5378,7 +5882,6 @@
         </w:rPr>
         <w:tab/>
       </w:r>
-      <w:proofErr w:type="gramStart"/>
       <w:r>
         <w:rPr>
           <w:rFonts w:ascii="Consolas" w:hAnsi="Consolas" w:cs="Consolas"/>
@@ -5391,7 +5894,6 @@
         </w:rPr>
         <w:t>private</w:t>
       </w:r>
-      <w:proofErr w:type="gramEnd"/>
       <w:r>
         <w:rPr>
           <w:rFonts w:ascii="Consolas" w:hAnsi="Consolas" w:cs="Consolas"/>
@@ -5453,7 +5955,6 @@
         <w:t xml:space="preserve">//name of form attributes. </w:t>
       </w:r>
       <w:proofErr w:type="spellStart"/>
-      <w:proofErr w:type="gramStart"/>
       <w:r>
         <w:rPr>
           <w:rFonts w:ascii="Consolas" w:hAnsi="Consolas" w:cs="Consolas"/>
@@ -5465,7 +5966,6 @@
         <w:t>studentName</w:t>
       </w:r>
       <w:proofErr w:type="spellEnd"/>
-      <w:proofErr w:type="gramEnd"/>
       <w:r>
         <w:rPr>
           <w:rFonts w:ascii="Consolas" w:hAnsi="Consolas" w:cs="Consolas"/>
@@ -5500,7 +6000,6 @@
         </w:rPr>
         <w:tab/>
       </w:r>
-      <w:proofErr w:type="gramStart"/>
       <w:r>
         <w:rPr>
           <w:rFonts w:ascii="Consolas" w:hAnsi="Consolas" w:cs="Consolas"/>
@@ -5513,7 +6012,6 @@
         </w:rPr>
         <w:t>private</w:t>
       </w:r>
-      <w:proofErr w:type="gramEnd"/>
       <w:r>
         <w:rPr>
           <w:rFonts w:ascii="Consolas" w:hAnsi="Consolas" w:cs="Consolas"/>
@@ -5568,7 +6066,6 @@
         </w:rPr>
         <w:tab/>
       </w:r>
-      <w:proofErr w:type="gramStart"/>
       <w:r>
         <w:rPr>
           <w:rFonts w:ascii="Consolas" w:hAnsi="Consolas" w:cs="Consolas"/>
@@ -5581,7 +6078,6 @@
         </w:rPr>
         <w:t>private</w:t>
       </w:r>
-      <w:proofErr w:type="gramEnd"/>
       <w:r>
         <w:rPr>
           <w:rFonts w:ascii="Consolas" w:hAnsi="Consolas" w:cs="Consolas"/>
@@ -5635,7 +6131,6 @@
         </w:rPr>
         <w:tab/>
       </w:r>
-      <w:proofErr w:type="gramStart"/>
       <w:r>
         <w:rPr>
           <w:rFonts w:ascii="Consolas" w:hAnsi="Consolas" w:cs="Consolas"/>
@@ -5648,7 +6143,6 @@
         </w:rPr>
         <w:t>private</w:t>
       </w:r>
-      <w:proofErr w:type="gramEnd"/>
       <w:r>
         <w:rPr>
           <w:rFonts w:ascii="Consolas" w:hAnsi="Consolas" w:cs="Consolas"/>
@@ -5694,7 +6188,6 @@
         <w:rPr>
           <w:lang w:val="en-GB"/>
         </w:rPr>
-        <w:lastRenderedPageBreak/>
         <w:t>LoginUser</w:t>
       </w:r>
       <w:proofErr w:type="spellEnd"/>
@@ -5722,7 +6215,6 @@
         </w:rPr>
         <w:t xml:space="preserve">    </w:t>
       </w:r>
-      <w:proofErr w:type="gramStart"/>
       <w:r>
         <w:rPr>
           <w:rFonts w:ascii="Consolas" w:hAnsi="Consolas" w:cs="Consolas"/>
@@ -5735,7 +6227,6 @@
         </w:rPr>
         <w:t>private</w:t>
       </w:r>
-      <w:proofErr w:type="gramEnd"/>
       <w:r>
         <w:rPr>
           <w:rFonts w:ascii="Consolas" w:hAnsi="Consolas" w:cs="Consolas"/>
@@ -5787,7 +6278,6 @@
         </w:rPr>
         <w:t xml:space="preserve">    </w:t>
       </w:r>
-      <w:proofErr w:type="gramStart"/>
       <w:r>
         <w:rPr>
           <w:rFonts w:ascii="Consolas" w:hAnsi="Consolas" w:cs="Consolas"/>
@@ -5800,7 +6290,6 @@
         </w:rPr>
         <w:t>private</w:t>
       </w:r>
-      <w:proofErr w:type="gramEnd"/>
       <w:r>
         <w:rPr>
           <w:rFonts w:ascii="Consolas" w:hAnsi="Consolas" w:cs="Consolas"/>
@@ -5854,7 +6343,7 @@
         <w:rPr>
           <w:lang w:val="en-GB"/>
         </w:rPr>
-        <w:t>Validator</w:t>
+        <w:t>Users</w:t>
       </w:r>
     </w:p>
     <w:p>
@@ -5880,7 +6369,6 @@
         </w:rPr>
         <w:tab/>
       </w:r>
-      <w:proofErr w:type="gramStart"/>
       <w:r>
         <w:rPr>
           <w:rFonts w:ascii="Consolas" w:hAnsi="Consolas" w:cs="Consolas"/>
@@ -5893,7 +6381,6 @@
         </w:rPr>
         <w:t>private</w:t>
       </w:r>
-      <w:proofErr w:type="gramEnd"/>
       <w:r>
         <w:rPr>
           <w:rFonts w:ascii="Consolas" w:hAnsi="Consolas" w:cs="Consolas"/>
@@ -5948,7 +6435,6 @@
         </w:rPr>
         <w:tab/>
       </w:r>
-      <w:proofErr w:type="gramStart"/>
       <w:r>
         <w:rPr>
           <w:rFonts w:ascii="Consolas" w:hAnsi="Consolas" w:cs="Consolas"/>
@@ -5961,7 +6447,6 @@
         </w:rPr>
         <w:t>private</w:t>
       </w:r>
-      <w:proofErr w:type="gramEnd"/>
       <w:r>
         <w:rPr>
           <w:rFonts w:ascii="Consolas" w:hAnsi="Consolas" w:cs="Consolas"/>
@@ -5980,7 +6465,7 @@
           <w:szCs w:val="20"/>
           <w:lang w:val="en-GB"/>
         </w:rPr>
-        <w:t>name</w:t>
+        <w:t>username</w:t>
       </w:r>
       <w:r>
         <w:rPr>
@@ -6016,7 +6501,6 @@
         </w:rPr>
         <w:tab/>
       </w:r>
-      <w:proofErr w:type="gramStart"/>
       <w:r>
         <w:rPr>
           <w:rFonts w:ascii="Consolas" w:hAnsi="Consolas" w:cs="Consolas"/>
@@ -6029,7 +6513,6 @@
         </w:rPr>
         <w:t>private</w:t>
       </w:r>
-      <w:proofErr w:type="gramEnd"/>
       <w:r>
         <w:rPr>
           <w:rFonts w:ascii="Consolas" w:hAnsi="Consolas" w:cs="Consolas"/>
@@ -6048,7 +6531,7 @@
           <w:szCs w:val="20"/>
           <w:lang w:val="en-GB"/>
         </w:rPr>
-        <w:t>regex</w:t>
+        <w:t>password</w:t>
       </w:r>
       <w:r>
         <w:rPr>
@@ -6059,96 +6542,6 @@
           <w:lang w:val="en-GB"/>
         </w:rPr>
         <w:t>;</w:t>
-      </w:r>
-    </w:p>
-    <w:p>
-      <w:pPr>
-        <w:rPr>
-          <w:rFonts w:ascii="Consolas" w:hAnsi="Consolas" w:cs="Consolas"/>
-          <w:color w:val="000000"/>
-          <w:sz w:val="20"/>
-          <w:szCs w:val="20"/>
-          <w:lang w:val="en-GB"/>
-        </w:rPr>
-      </w:pPr>
-      <w:r>
-        <w:rPr>
-          <w:rFonts w:ascii="Consolas" w:hAnsi="Consolas" w:cs="Consolas"/>
-          <w:color w:val="000000"/>
-          <w:sz w:val="20"/>
-          <w:szCs w:val="20"/>
-          <w:lang w:val="en-GB"/>
-        </w:rPr>
-        <w:tab/>
-      </w:r>
-      <w:proofErr w:type="gramStart"/>
-      <w:r>
-        <w:rPr>
-          <w:rFonts w:ascii="Consolas" w:hAnsi="Consolas" w:cs="Consolas"/>
-          <w:b/>
-          <w:bCs/>
-          <w:color w:val="7F0055"/>
-          <w:sz w:val="20"/>
-          <w:szCs w:val="20"/>
-          <w:lang w:val="en-GB"/>
-        </w:rPr>
-        <w:t>private</w:t>
-      </w:r>
-      <w:proofErr w:type="gramEnd"/>
-      <w:r>
-        <w:rPr>
-          <w:rFonts w:ascii="Consolas" w:hAnsi="Consolas" w:cs="Consolas"/>
-          <w:color w:val="000000"/>
-          <w:sz w:val="20"/>
-          <w:szCs w:val="20"/>
-          <w:lang w:val="en-GB"/>
-        </w:rPr>
-        <w:t xml:space="preserve"> String </w:t>
-      </w:r>
-      <w:r>
-        <w:rPr>
-          <w:rFonts w:ascii="Consolas" w:hAnsi="Consolas" w:cs="Consolas"/>
-          <w:color w:val="0000C0"/>
-          <w:sz w:val="20"/>
-          <w:szCs w:val="20"/>
-          <w:lang w:val="en-GB"/>
-        </w:rPr>
-        <w:t>type</w:t>
-      </w:r>
-      <w:r>
-        <w:rPr>
-          <w:rFonts w:ascii="Consolas" w:hAnsi="Consolas" w:cs="Consolas"/>
-          <w:color w:val="000000"/>
-          <w:sz w:val="20"/>
-          <w:szCs w:val="20"/>
-          <w:lang w:val="en-GB"/>
-        </w:rPr>
-        <w:t>;</w:t>
-      </w:r>
-    </w:p>
-    <w:p>
-      <w:pPr>
-        <w:rPr>
-          <w:rFonts w:ascii="Consolas" w:hAnsi="Consolas" w:cs="Consolas"/>
-          <w:color w:val="000000"/>
-          <w:sz w:val="20"/>
-          <w:szCs w:val="20"/>
-          <w:lang w:val="en-GB"/>
-        </w:rPr>
-      </w:pPr>
-    </w:p>
-    <w:p>
-      <w:pPr>
-        <w:pStyle w:val="Heading2"/>
-        <w:rPr>
-          <w:lang w:val="en-GB"/>
-        </w:rPr>
-      </w:pPr>
-      <w:r>
-        <w:rPr>
-          <w:lang w:val="en-GB"/>
-        </w:rPr>
-        <w:t>Users</w:t>
       </w:r>
     </w:p>
     <w:p>
@@ -6174,7 +6567,6 @@
         </w:rPr>
         <w:tab/>
       </w:r>
-      <w:proofErr w:type="gramStart"/>
       <w:r>
         <w:rPr>
           <w:rFonts w:ascii="Consolas" w:hAnsi="Consolas" w:cs="Consolas"/>
@@ -6187,16 +6579,15 @@
         </w:rPr>
         <w:t>private</w:t>
       </w:r>
-      <w:proofErr w:type="gramEnd"/>
-      <w:r>
-        <w:rPr>
-          <w:rFonts w:ascii="Consolas" w:hAnsi="Consolas" w:cs="Consolas"/>
-          <w:color w:val="000000"/>
-          <w:sz w:val="20"/>
-          <w:szCs w:val="20"/>
-          <w:lang w:val="en-GB"/>
-        </w:rPr>
-        <w:t xml:space="preserve"> String </w:t>
+      <w:r>
+        <w:rPr>
+          <w:rFonts w:ascii="Consolas" w:hAnsi="Consolas" w:cs="Consolas"/>
+          <w:color w:val="000000"/>
+          <w:sz w:val="20"/>
+          <w:szCs w:val="20"/>
+          <w:lang w:val="en-GB"/>
+        </w:rPr>
+        <w:t xml:space="preserve"> List&lt;String&gt; </w:t>
       </w:r>
       <w:r>
         <w:rPr>
@@ -6206,7 +6597,7 @@
           <w:szCs w:val="20"/>
           <w:lang w:val="en-GB"/>
         </w:rPr>
-        <w:t>id</w:t>
+        <w:t>roles</w:t>
       </w:r>
       <w:r>
         <w:rPr>
@@ -6242,7 +6633,6 @@
         </w:rPr>
         <w:tab/>
       </w:r>
-      <w:proofErr w:type="gramStart"/>
       <w:r>
         <w:rPr>
           <w:rFonts w:ascii="Consolas" w:hAnsi="Consolas" w:cs="Consolas"/>
@@ -6255,7 +6645,6 @@
         </w:rPr>
         <w:t>private</w:t>
       </w:r>
-      <w:proofErr w:type="gramEnd"/>
       <w:r>
         <w:rPr>
           <w:rFonts w:ascii="Consolas" w:hAnsi="Consolas" w:cs="Consolas"/>
@@ -6274,7 +6663,7 @@
           <w:szCs w:val="20"/>
           <w:lang w:val="en-GB"/>
         </w:rPr>
-        <w:t>username</w:t>
+        <w:t>email</w:t>
       </w:r>
       <w:r>
         <w:rPr>
@@ -6310,7 +6699,6 @@
         </w:rPr>
         <w:tab/>
       </w:r>
-      <w:proofErr w:type="gramStart"/>
       <w:r>
         <w:rPr>
           <w:rFonts w:ascii="Consolas" w:hAnsi="Consolas" w:cs="Consolas"/>
@@ -6323,7 +6711,6 @@
         </w:rPr>
         <w:t>private</w:t>
       </w:r>
-      <w:proofErr w:type="gramEnd"/>
       <w:r>
         <w:rPr>
           <w:rFonts w:ascii="Consolas" w:hAnsi="Consolas" w:cs="Consolas"/>
@@ -6342,7 +6729,7 @@
           <w:szCs w:val="20"/>
           <w:lang w:val="en-GB"/>
         </w:rPr>
-        <w:t>password</w:t>
+        <w:t>active</w:t>
       </w:r>
       <w:r>
         <w:rPr>
@@ -6353,6 +6740,94 @@
           <w:lang w:val="en-GB"/>
         </w:rPr>
         <w:t>;</w:t>
+      </w:r>
+    </w:p>
+    <w:p>
+      <w:pPr>
+        <w:rPr>
+          <w:rFonts w:ascii="Consolas" w:hAnsi="Consolas" w:cs="Consolas"/>
+          <w:color w:val="000000"/>
+          <w:sz w:val="20"/>
+          <w:szCs w:val="20"/>
+          <w:lang w:val="en-GB"/>
+        </w:rPr>
+      </w:pPr>
+      <w:r>
+        <w:rPr>
+          <w:rFonts w:ascii="Consolas" w:hAnsi="Consolas" w:cs="Consolas"/>
+          <w:color w:val="000000"/>
+          <w:sz w:val="20"/>
+          <w:szCs w:val="20"/>
+          <w:lang w:val="en-GB"/>
+        </w:rPr>
+        <w:tab/>
+      </w:r>
+      <w:r>
+        <w:rPr>
+          <w:rFonts w:ascii="Consolas" w:hAnsi="Consolas" w:cs="Consolas"/>
+          <w:b/>
+          <w:bCs/>
+          <w:color w:val="7F0055"/>
+          <w:sz w:val="20"/>
+          <w:szCs w:val="20"/>
+          <w:lang w:val="en-GB"/>
+        </w:rPr>
+        <w:t>private</w:t>
+      </w:r>
+      <w:r>
+        <w:rPr>
+          <w:rFonts w:ascii="Consolas" w:hAnsi="Consolas" w:cs="Consolas"/>
+          <w:color w:val="000000"/>
+          <w:sz w:val="20"/>
+          <w:szCs w:val="20"/>
+          <w:lang w:val="en-GB"/>
+        </w:rPr>
+        <w:t xml:space="preserve"> String </w:t>
+      </w:r>
+      <w:r>
+        <w:rPr>
+          <w:rFonts w:ascii="Consolas" w:hAnsi="Consolas" w:cs="Consolas"/>
+          <w:color w:val="0000C0"/>
+          <w:sz w:val="20"/>
+          <w:szCs w:val="20"/>
+          <w:lang w:val="en-GB"/>
+        </w:rPr>
+        <w:t>name</w:t>
+      </w:r>
+      <w:r>
+        <w:rPr>
+          <w:rFonts w:ascii="Consolas" w:hAnsi="Consolas" w:cs="Consolas"/>
+          <w:color w:val="000000"/>
+          <w:sz w:val="20"/>
+          <w:szCs w:val="20"/>
+          <w:lang w:val="en-GB"/>
+        </w:rPr>
+        <w:t>;</w:t>
+      </w:r>
+    </w:p>
+    <w:p>
+      <w:pPr>
+        <w:rPr>
+          <w:rFonts w:ascii="Consolas" w:hAnsi="Consolas" w:cs="Consolas"/>
+          <w:color w:val="000000"/>
+          <w:sz w:val="20"/>
+          <w:szCs w:val="20"/>
+          <w:lang w:val="en-GB"/>
+        </w:rPr>
+      </w:pPr>
+    </w:p>
+    <w:p>
+      <w:pPr>
+        <w:pStyle w:val="Heading2"/>
+        <w:rPr>
+          <w:lang w:val="en-GB"/>
+        </w:rPr>
+      </w:pPr>
+      <w:r>
+        <w:rPr>
+          <w:lang w:val="en-GB"/>
+        </w:rPr>
+        <w:t>University</w:t>
       </w:r>
     </w:p>
     <w:p>
@@ -6378,7 +6853,6 @@
         </w:rPr>
         <w:tab/>
       </w:r>
-      <w:proofErr w:type="gramStart"/>
       <w:r>
         <w:rPr>
           <w:rFonts w:ascii="Consolas" w:hAnsi="Consolas" w:cs="Consolas"/>
@@ -6391,16 +6865,15 @@
         </w:rPr>
         <w:t>private</w:t>
       </w:r>
-      <w:proofErr w:type="gramEnd"/>
-      <w:r>
-        <w:rPr>
-          <w:rFonts w:ascii="Consolas" w:hAnsi="Consolas" w:cs="Consolas"/>
-          <w:color w:val="000000"/>
-          <w:sz w:val="20"/>
-          <w:szCs w:val="20"/>
-          <w:lang w:val="en-GB"/>
-        </w:rPr>
-        <w:t xml:space="preserve"> List&lt;String&gt; </w:t>
+      <w:r>
+        <w:rPr>
+          <w:rFonts w:ascii="Consolas" w:hAnsi="Consolas" w:cs="Consolas"/>
+          <w:color w:val="000000"/>
+          <w:sz w:val="20"/>
+          <w:szCs w:val="20"/>
+          <w:lang w:val="en-GB"/>
+        </w:rPr>
+        <w:t xml:space="preserve"> String </w:t>
       </w:r>
       <w:r>
         <w:rPr>
@@ -6410,7 +6883,7 @@
           <w:szCs w:val="20"/>
           <w:lang w:val="en-GB"/>
         </w:rPr>
-        <w:t>roles</w:t>
+        <w:t>id</w:t>
       </w:r>
       <w:r>
         <w:rPr>
@@ -6446,7 +6919,6 @@
         </w:rPr>
         <w:tab/>
       </w:r>
-      <w:proofErr w:type="gramStart"/>
       <w:r>
         <w:rPr>
           <w:rFonts w:ascii="Consolas" w:hAnsi="Consolas" w:cs="Consolas"/>
@@ -6459,7 +6931,6 @@
         </w:rPr>
         <w:t>private</w:t>
       </w:r>
-      <w:proofErr w:type="gramEnd"/>
       <w:r>
         <w:rPr>
           <w:rFonts w:ascii="Consolas" w:hAnsi="Consolas" w:cs="Consolas"/>
@@ -6478,7 +6949,7 @@
           <w:szCs w:val="20"/>
           <w:lang w:val="en-GB"/>
         </w:rPr>
-        <w:t>email</w:t>
+        <w:t>name</w:t>
       </w:r>
       <w:r>
         <w:rPr>
@@ -6514,7 +6985,6 @@
         </w:rPr>
         <w:tab/>
       </w:r>
-      <w:proofErr w:type="gramStart"/>
       <w:r>
         <w:rPr>
           <w:rFonts w:ascii="Consolas" w:hAnsi="Consolas" w:cs="Consolas"/>
@@ -6527,17 +6997,39 @@
         </w:rPr>
         <w:t>private</w:t>
       </w:r>
-      <w:proofErr w:type="gramEnd"/>
-      <w:r>
-        <w:rPr>
-          <w:rFonts w:ascii="Consolas" w:hAnsi="Consolas" w:cs="Consolas"/>
-          <w:color w:val="000000"/>
-          <w:sz w:val="20"/>
-          <w:szCs w:val="20"/>
-          <w:lang w:val="en-GB"/>
-        </w:rPr>
-        <w:t xml:space="preserve"> String </w:t>
-      </w:r>
+      <w:r>
+        <w:rPr>
+          <w:rFonts w:ascii="Consolas" w:hAnsi="Consolas" w:cs="Consolas"/>
+          <w:color w:val="000000"/>
+          <w:sz w:val="20"/>
+          <w:szCs w:val="20"/>
+          <w:lang w:val="en-GB"/>
+        </w:rPr>
+        <w:t xml:space="preserve"> List&lt;</w:t>
+      </w:r>
+      <w:proofErr w:type="spellStart"/>
+      <w:r>
+        <w:rPr>
+          <w:rFonts w:ascii="Consolas" w:hAnsi="Consolas" w:cs="Consolas"/>
+          <w:color w:val="000000"/>
+          <w:sz w:val="20"/>
+          <w:szCs w:val="20"/>
+          <w:lang w:val="en-GB"/>
+        </w:rPr>
+        <w:t>FormField</w:t>
+      </w:r>
+      <w:proofErr w:type="spellEnd"/>
+      <w:r>
+        <w:rPr>
+          <w:rFonts w:ascii="Consolas" w:hAnsi="Consolas" w:cs="Consolas"/>
+          <w:color w:val="000000"/>
+          <w:sz w:val="20"/>
+          <w:szCs w:val="20"/>
+          <w:lang w:val="en-GB"/>
+        </w:rPr>
+        <w:t xml:space="preserve">&gt; </w:t>
+      </w:r>
+      <w:proofErr w:type="spellStart"/>
       <w:r>
         <w:rPr>
           <w:rFonts w:ascii="Consolas" w:hAnsi="Consolas" w:cs="Consolas"/>
@@ -6546,8 +7038,9 @@
           <w:szCs w:val="20"/>
           <w:lang w:val="en-GB"/>
         </w:rPr>
-        <w:t>active</w:t>
-      </w:r>
+        <w:t>formFields</w:t>
+      </w:r>
+      <w:proofErr w:type="spellEnd"/>
       <w:r>
         <w:rPr>
           <w:rFonts w:ascii="Consolas" w:hAnsi="Consolas" w:cs="Consolas"/>
@@ -6557,96 +7050,6 @@
           <w:lang w:val="en-GB"/>
         </w:rPr>
         <w:t>;</w:t>
-      </w:r>
-    </w:p>
-    <w:p>
-      <w:pPr>
-        <w:rPr>
-          <w:rFonts w:ascii="Consolas" w:hAnsi="Consolas" w:cs="Consolas"/>
-          <w:color w:val="000000"/>
-          <w:sz w:val="20"/>
-          <w:szCs w:val="20"/>
-          <w:lang w:val="en-GB"/>
-        </w:rPr>
-      </w:pPr>
-      <w:r>
-        <w:rPr>
-          <w:rFonts w:ascii="Consolas" w:hAnsi="Consolas" w:cs="Consolas"/>
-          <w:color w:val="000000"/>
-          <w:sz w:val="20"/>
-          <w:szCs w:val="20"/>
-          <w:lang w:val="en-GB"/>
-        </w:rPr>
-        <w:tab/>
-      </w:r>
-      <w:proofErr w:type="gramStart"/>
-      <w:r>
-        <w:rPr>
-          <w:rFonts w:ascii="Consolas" w:hAnsi="Consolas" w:cs="Consolas"/>
-          <w:b/>
-          <w:bCs/>
-          <w:color w:val="7F0055"/>
-          <w:sz w:val="20"/>
-          <w:szCs w:val="20"/>
-          <w:lang w:val="en-GB"/>
-        </w:rPr>
-        <w:t>private</w:t>
-      </w:r>
-      <w:proofErr w:type="gramEnd"/>
-      <w:r>
-        <w:rPr>
-          <w:rFonts w:ascii="Consolas" w:hAnsi="Consolas" w:cs="Consolas"/>
-          <w:color w:val="000000"/>
-          <w:sz w:val="20"/>
-          <w:szCs w:val="20"/>
-          <w:lang w:val="en-GB"/>
-        </w:rPr>
-        <w:t xml:space="preserve"> String </w:t>
-      </w:r>
-      <w:r>
-        <w:rPr>
-          <w:rFonts w:ascii="Consolas" w:hAnsi="Consolas" w:cs="Consolas"/>
-          <w:color w:val="0000C0"/>
-          <w:sz w:val="20"/>
-          <w:szCs w:val="20"/>
-          <w:lang w:val="en-GB"/>
-        </w:rPr>
-        <w:t>name</w:t>
-      </w:r>
-      <w:r>
-        <w:rPr>
-          <w:rFonts w:ascii="Consolas" w:hAnsi="Consolas" w:cs="Consolas"/>
-          <w:color w:val="000000"/>
-          <w:sz w:val="20"/>
-          <w:szCs w:val="20"/>
-          <w:lang w:val="en-GB"/>
-        </w:rPr>
-        <w:t>;</w:t>
-      </w:r>
-    </w:p>
-    <w:p>
-      <w:pPr>
-        <w:rPr>
-          <w:rFonts w:ascii="Consolas" w:hAnsi="Consolas" w:cs="Consolas"/>
-          <w:color w:val="000000"/>
-          <w:sz w:val="20"/>
-          <w:szCs w:val="20"/>
-          <w:lang w:val="en-GB"/>
-        </w:rPr>
-      </w:pPr>
-    </w:p>
-    <w:p>
-      <w:pPr>
-        <w:pStyle w:val="Heading2"/>
-        <w:rPr>
-          <w:lang w:val="en-GB"/>
-        </w:rPr>
-      </w:pPr>
-      <w:r>
-        <w:rPr>
-          <w:lang w:val="en-GB"/>
-        </w:rPr>
-        <w:t>University</w:t>
       </w:r>
     </w:p>
     <w:p>
@@ -6672,7 +7075,6 @@
         </w:rPr>
         <w:tab/>
       </w:r>
-      <w:proofErr w:type="gramStart"/>
       <w:r>
         <w:rPr>
           <w:rFonts w:ascii="Consolas" w:hAnsi="Consolas" w:cs="Consolas"/>
@@ -6685,7 +7087,6 @@
         </w:rPr>
         <w:t>private</w:t>
       </w:r>
-      <w:proofErr w:type="gramEnd"/>
       <w:r>
         <w:rPr>
           <w:rFonts w:ascii="Consolas" w:hAnsi="Consolas" w:cs="Consolas"/>
@@ -6696,6 +7097,7 @@
         </w:rPr>
         <w:t xml:space="preserve"> String </w:t>
       </w:r>
+      <w:proofErr w:type="spellStart"/>
       <w:r>
         <w:rPr>
           <w:rFonts w:ascii="Consolas" w:hAnsi="Consolas" w:cs="Consolas"/>
@@ -6704,8 +7106,9 @@
           <w:szCs w:val="20"/>
           <w:lang w:val="en-GB"/>
         </w:rPr>
-        <w:t>id</w:t>
-      </w:r>
+        <w:t>firstTime</w:t>
+      </w:r>
+      <w:proofErr w:type="spellEnd"/>
       <w:r>
         <w:rPr>
           <w:rFonts w:ascii="Consolas" w:hAnsi="Consolas" w:cs="Consolas"/>
@@ -6715,6 +7118,27 @@
           <w:lang w:val="en-GB"/>
         </w:rPr>
         <w:t>;</w:t>
+      </w:r>
+    </w:p>
+    <w:p>
+      <w:pPr>
+        <w:rPr>
+          <w:lang w:val="en-GB"/>
+        </w:rPr>
+      </w:pPr>
+    </w:p>
+    <w:p>
+      <w:pPr>
+        <w:pStyle w:val="Heading2"/>
+        <w:rPr>
+          <w:lang w:val="en-GB"/>
+        </w:rPr>
+      </w:pPr>
+      <w:r>
+        <w:rPr>
+          <w:lang w:val="en-GB"/>
+        </w:rPr>
+        <w:t>Validator</w:t>
       </w:r>
     </w:p>
     <w:p>
@@ -6727,7 +7151,6 @@
           <w:rFonts w:ascii="Consolas" w:hAnsi="Consolas" w:cs="Consolas"/>
           <w:sz w:val="20"/>
           <w:szCs w:val="20"/>
-          <w:lang w:val="en-GB"/>
         </w:rPr>
       </w:pPr>
       <w:r>
@@ -6736,11 +7159,18 @@
           <w:color w:val="000000"/>
           <w:sz w:val="20"/>
           <w:szCs w:val="20"/>
-          <w:lang w:val="en-GB"/>
         </w:rPr>
         <w:tab/>
       </w:r>
-      <w:proofErr w:type="gramStart"/>
+      <w:r>
+        <w:rPr>
+          <w:rFonts w:ascii="Consolas" w:hAnsi="Consolas" w:cs="Consolas"/>
+          <w:color w:val="000000"/>
+          <w:sz w:val="20"/>
+          <w:szCs w:val="20"/>
+        </w:rPr>
+        <w:t>p</w:t>
+      </w:r>
       <w:r>
         <w:rPr>
           <w:rFonts w:ascii="Consolas" w:hAnsi="Consolas" w:cs="Consolas"/>
@@ -6749,18 +7179,15 @@
           <w:color w:val="7F0055"/>
           <w:sz w:val="20"/>
           <w:szCs w:val="20"/>
-          <w:lang w:val="en-GB"/>
-        </w:rPr>
-        <w:t>private</w:t>
-      </w:r>
-      <w:proofErr w:type="gramEnd"/>
-      <w:r>
-        <w:rPr>
-          <w:rFonts w:ascii="Consolas" w:hAnsi="Consolas" w:cs="Consolas"/>
-          <w:color w:val="000000"/>
-          <w:sz w:val="20"/>
-          <w:szCs w:val="20"/>
-          <w:lang w:val="en-GB"/>
+        </w:rPr>
+        <w:t>rivate</w:t>
+      </w:r>
+      <w:r>
+        <w:rPr>
+          <w:rFonts w:ascii="Consolas" w:hAnsi="Consolas" w:cs="Consolas"/>
+          <w:color w:val="000000"/>
+          <w:sz w:val="20"/>
+          <w:szCs w:val="20"/>
         </w:rPr>
         <w:t xml:space="preserve"> String </w:t>
       </w:r>
@@ -6770,17 +7197,15 @@
           <w:color w:val="0000C0"/>
           <w:sz w:val="20"/>
           <w:szCs w:val="20"/>
-          <w:lang w:val="en-GB"/>
-        </w:rPr>
-        <w:t>name</w:t>
-      </w:r>
-      <w:r>
-        <w:rPr>
-          <w:rFonts w:ascii="Consolas" w:hAnsi="Consolas" w:cs="Consolas"/>
-          <w:color w:val="000000"/>
-          <w:sz w:val="20"/>
-          <w:szCs w:val="20"/>
-          <w:lang w:val="en-GB"/>
+        </w:rPr>
+        <w:t>id</w:t>
+      </w:r>
+      <w:r>
+        <w:rPr>
+          <w:rFonts w:ascii="Consolas" w:hAnsi="Consolas" w:cs="Consolas"/>
+          <w:color w:val="000000"/>
+          <w:sz w:val="20"/>
+          <w:szCs w:val="20"/>
         </w:rPr>
         <w:t>;</w:t>
       </w:r>
@@ -6795,7 +7220,6 @@
           <w:rFonts w:ascii="Consolas" w:hAnsi="Consolas" w:cs="Consolas"/>
           <w:sz w:val="20"/>
           <w:szCs w:val="20"/>
-          <w:lang w:val="en-GB"/>
         </w:rPr>
       </w:pPr>
       <w:r>
@@ -6804,11 +7228,9 @@
           <w:color w:val="000000"/>
           <w:sz w:val="20"/>
           <w:szCs w:val="20"/>
-          <w:lang w:val="en-GB"/>
         </w:rPr>
         <w:tab/>
       </w:r>
-      <w:proofErr w:type="gramStart"/>
       <w:r>
         <w:rPr>
           <w:rFonts w:ascii="Consolas" w:hAnsi="Consolas" w:cs="Consolas"/>
@@ -6817,62 +7239,33 @@
           <w:color w:val="7F0055"/>
           <w:sz w:val="20"/>
           <w:szCs w:val="20"/>
-          <w:lang w:val="en-GB"/>
         </w:rPr>
         <w:t>private</w:t>
       </w:r>
-      <w:proofErr w:type="gramEnd"/>
-      <w:r>
-        <w:rPr>
-          <w:rFonts w:ascii="Consolas" w:hAnsi="Consolas" w:cs="Consolas"/>
-          <w:color w:val="000000"/>
-          <w:sz w:val="20"/>
-          <w:szCs w:val="20"/>
-          <w:lang w:val="en-GB"/>
-        </w:rPr>
-        <w:t xml:space="preserve"> List&lt;</w:t>
-      </w:r>
-      <w:proofErr w:type="spellStart"/>
-      <w:r>
-        <w:rPr>
-          <w:rFonts w:ascii="Consolas" w:hAnsi="Consolas" w:cs="Consolas"/>
-          <w:color w:val="000000"/>
-          <w:sz w:val="20"/>
-          <w:szCs w:val="20"/>
-          <w:lang w:val="en-GB"/>
-        </w:rPr>
-        <w:t>FormField</w:t>
-      </w:r>
-      <w:proofErr w:type="spellEnd"/>
-      <w:r>
-        <w:rPr>
-          <w:rFonts w:ascii="Consolas" w:hAnsi="Consolas" w:cs="Consolas"/>
-          <w:color w:val="000000"/>
-          <w:sz w:val="20"/>
-          <w:szCs w:val="20"/>
-          <w:lang w:val="en-GB"/>
-        </w:rPr>
-        <w:t xml:space="preserve">&gt; </w:t>
-      </w:r>
-      <w:proofErr w:type="spellStart"/>
+      <w:r>
+        <w:rPr>
+          <w:rFonts w:ascii="Consolas" w:hAnsi="Consolas" w:cs="Consolas"/>
+          <w:color w:val="000000"/>
+          <w:sz w:val="20"/>
+          <w:szCs w:val="20"/>
+        </w:rPr>
+        <w:t xml:space="preserve"> String </w:t>
+      </w:r>
       <w:r>
         <w:rPr>
           <w:rFonts w:ascii="Consolas" w:hAnsi="Consolas" w:cs="Consolas"/>
           <w:color w:val="0000C0"/>
           <w:sz w:val="20"/>
           <w:szCs w:val="20"/>
-          <w:lang w:val="en-GB"/>
-        </w:rPr>
-        <w:t>formFields</w:t>
-      </w:r>
-      <w:proofErr w:type="spellEnd"/>
-      <w:r>
-        <w:rPr>
-          <w:rFonts w:ascii="Consolas" w:hAnsi="Consolas" w:cs="Consolas"/>
-          <w:color w:val="000000"/>
-          <w:sz w:val="20"/>
-          <w:szCs w:val="20"/>
-          <w:lang w:val="en-GB"/>
+        </w:rPr>
+        <w:t>name</w:t>
+      </w:r>
+      <w:r>
+        <w:rPr>
+          <w:rFonts w:ascii="Consolas" w:hAnsi="Consolas" w:cs="Consolas"/>
+          <w:color w:val="000000"/>
+          <w:sz w:val="20"/>
+          <w:szCs w:val="20"/>
         </w:rPr>
         <w:t>;</w:t>
       </w:r>
@@ -6887,7 +7280,6 @@
           <w:rFonts w:ascii="Consolas" w:hAnsi="Consolas" w:cs="Consolas"/>
           <w:sz w:val="20"/>
           <w:szCs w:val="20"/>
-          <w:lang w:val="en-GB"/>
         </w:rPr>
       </w:pPr>
       <w:r>
@@ -6896,11 +7288,9 @@
           <w:color w:val="000000"/>
           <w:sz w:val="20"/>
           <w:szCs w:val="20"/>
-          <w:lang w:val="en-GB"/>
         </w:rPr>
         <w:tab/>
       </w:r>
-      <w:proofErr w:type="gramStart"/>
       <w:r>
         <w:rPr>
           <w:rFonts w:ascii="Consolas" w:hAnsi="Consolas" w:cs="Consolas"/>
@@ -6909,52 +7299,96 @@
           <w:color w:val="7F0055"/>
           <w:sz w:val="20"/>
           <w:szCs w:val="20"/>
-          <w:lang w:val="en-GB"/>
         </w:rPr>
         <w:t>private</w:t>
       </w:r>
-      <w:proofErr w:type="gramEnd"/>
-      <w:r>
-        <w:rPr>
-          <w:rFonts w:ascii="Consolas" w:hAnsi="Consolas" w:cs="Consolas"/>
-          <w:color w:val="000000"/>
-          <w:sz w:val="20"/>
-          <w:szCs w:val="20"/>
-          <w:lang w:val="en-GB"/>
+      <w:r>
+        <w:rPr>
+          <w:rFonts w:ascii="Consolas" w:hAnsi="Consolas" w:cs="Consolas"/>
+          <w:color w:val="000000"/>
+          <w:sz w:val="20"/>
+          <w:szCs w:val="20"/>
         </w:rPr>
         <w:t xml:space="preserve"> String </w:t>
       </w:r>
-      <w:proofErr w:type="spellStart"/>
       <w:r>
         <w:rPr>
           <w:rFonts w:ascii="Consolas" w:hAnsi="Consolas" w:cs="Consolas"/>
           <w:color w:val="0000C0"/>
           <w:sz w:val="20"/>
           <w:szCs w:val="20"/>
-          <w:lang w:val="en-GB"/>
-        </w:rPr>
-        <w:t>firstTime</w:t>
-      </w:r>
-      <w:proofErr w:type="spellEnd"/>
-      <w:r>
-        <w:rPr>
-          <w:rFonts w:ascii="Consolas" w:hAnsi="Consolas" w:cs="Consolas"/>
-          <w:color w:val="000000"/>
-          <w:sz w:val="20"/>
-          <w:szCs w:val="20"/>
-          <w:lang w:val="en-GB"/>
+        </w:rPr>
+        <w:t>regex</w:t>
+      </w:r>
+      <w:r>
+        <w:rPr>
+          <w:rFonts w:ascii="Consolas" w:hAnsi="Consolas" w:cs="Consolas"/>
+          <w:color w:val="000000"/>
+          <w:sz w:val="20"/>
+          <w:szCs w:val="20"/>
         </w:rPr>
         <w:t>;</w:t>
       </w:r>
     </w:p>
     <w:p>
       <w:pPr>
-        <w:rPr>
-          <w:lang w:val="en-GB"/>
+        <w:autoSpaceDE w:val="0"/>
+        <w:autoSpaceDN w:val="0"/>
+        <w:adjustRightInd w:val="0"/>
+        <w:spacing w:after="0" w:line="240" w:lineRule="auto"/>
+        <w:rPr>
+          <w:rFonts w:ascii="Consolas" w:hAnsi="Consolas" w:cs="Consolas"/>
+          <w:sz w:val="20"/>
+          <w:szCs w:val="20"/>
         </w:rPr>
       </w:pPr>
-      <w:bookmarkStart w:id="0" w:name="_GoBack"/>
-      <w:bookmarkEnd w:id="0"/>
+      <w:r>
+        <w:rPr>
+          <w:rFonts w:ascii="Consolas" w:hAnsi="Consolas" w:cs="Consolas"/>
+          <w:color w:val="000000"/>
+          <w:sz w:val="20"/>
+          <w:szCs w:val="20"/>
+        </w:rPr>
+        <w:tab/>
+      </w:r>
+      <w:r>
+        <w:rPr>
+          <w:rFonts w:ascii="Consolas" w:hAnsi="Consolas" w:cs="Consolas"/>
+          <w:b/>
+          <w:bCs/>
+          <w:color w:val="7F0055"/>
+          <w:sz w:val="20"/>
+          <w:szCs w:val="20"/>
+        </w:rPr>
+        <w:t>private</w:t>
+      </w:r>
+      <w:r>
+        <w:rPr>
+          <w:rFonts w:ascii="Consolas" w:hAnsi="Consolas" w:cs="Consolas"/>
+          <w:color w:val="000000"/>
+          <w:sz w:val="20"/>
+          <w:szCs w:val="20"/>
+        </w:rPr>
+        <w:t xml:space="preserve"> String </w:t>
+      </w:r>
+      <w:r>
+        <w:rPr>
+          <w:rFonts w:ascii="Consolas" w:hAnsi="Consolas" w:cs="Consolas"/>
+          <w:color w:val="0000C0"/>
+          <w:sz w:val="20"/>
+          <w:szCs w:val="20"/>
+        </w:rPr>
+        <w:t>type</w:t>
+      </w:r>
+      <w:r>
+        <w:rPr>
+          <w:rFonts w:ascii="Consolas" w:hAnsi="Consolas" w:cs="Consolas"/>
+          <w:color w:val="000000"/>
+          <w:sz w:val="20"/>
+          <w:szCs w:val="20"/>
+        </w:rPr>
+        <w:t>;</w:t>
+      </w:r>
     </w:p>
     <w:p/>
     <w:sectPr>
@@ -6968,7 +7402,7 @@
 </file>
 
 <file path=word/styles.xml><?xml version="1.0" encoding="utf-8"?>
-<w:styles xmlns:mc="http://schemas.openxmlformats.org/markup-compatibility/2006" xmlns:r="http://schemas.openxmlformats.org/officeDocument/2006/relationships" xmlns:w="http://schemas.openxmlformats.org/wordprocessingml/2006/main" xmlns:w14="http://schemas.microsoft.com/office/word/2010/wordml" xmlns:w15="http://schemas.microsoft.com/office/word/2012/wordml" mc:Ignorable="w14 w15">
+<w:styles xmlns:mc="http://schemas.openxmlformats.org/markup-compatibility/2006" xmlns:r="http://schemas.openxmlformats.org/officeDocument/2006/relationships" xmlns:w="http://schemas.openxmlformats.org/wordprocessingml/2006/main" xmlns:w14="http://schemas.microsoft.com/office/word/2010/wordml" xmlns:w15="http://schemas.microsoft.com/office/word/2012/wordml" xmlns:w16se="http://schemas.microsoft.com/office/word/2015/wordml/symex" mc:Ignorable="w14 w15 w16se">
   <w:docDefaults>
     <w:rPrDefault>
       <w:rPr>
@@ -7440,7 +7874,6 @@
       <w:spacing w:after="0" w:line="240" w:lineRule="auto"/>
     </w:pPr>
     <w:tblPr>
-      <w:tblInd w:w="0" w:type="dxa"/>
       <w:tblBorders>
         <w:top w:val="single" w:sz="4" w:space="0" w:color="auto"/>
         <w:left w:val="single" w:sz="4" w:space="0" w:color="auto"/>
@@ -7449,12 +7882,6 @@
         <w:insideH w:val="single" w:sz="4" w:space="0" w:color="auto"/>
         <w:insideV w:val="single" w:sz="4" w:space="0" w:color="auto"/>
       </w:tblBorders>
-      <w:tblCellMar>
-        <w:top w:w="0" w:type="dxa"/>
-        <w:left w:w="108" w:type="dxa"/>
-        <w:bottom w:w="0" w:type="dxa"/>
-        <w:right w:w="108" w:type="dxa"/>
-      </w:tblCellMar>
     </w:tblPr>
   </w:style>
   <w:style w:type="table" w:styleId="PlainTable1">
@@ -7468,7 +7895,6 @@
     <w:tblPr>
       <w:tblStyleRowBandSize w:val="1"/>
       <w:tblStyleColBandSize w:val="1"/>
-      <w:tblInd w:w="0" w:type="dxa"/>
       <w:tblBorders>
         <w:top w:val="single" w:sz="4" w:space="0" w:color="BFBFBF" w:themeColor="background1" w:themeShade="BF"/>
         <w:left w:val="single" w:sz="4" w:space="0" w:color="BFBFBF" w:themeColor="background1" w:themeShade="BF"/>
@@ -7477,12 +7903,6 @@
         <w:insideH w:val="single" w:sz="4" w:space="0" w:color="BFBFBF" w:themeColor="background1" w:themeShade="BF"/>
         <w:insideV w:val="single" w:sz="4" w:space="0" w:color="BFBFBF" w:themeColor="background1" w:themeShade="BF"/>
       </w:tblBorders>
-      <w:tblCellMar>
-        <w:top w:w="0" w:type="dxa"/>
-        <w:left w:w="108" w:type="dxa"/>
-        <w:bottom w:w="0" w:type="dxa"/>
-        <w:right w:w="108" w:type="dxa"/>
-      </w:tblCellMar>
     </w:tblPr>
     <w:tblStylePr w:type="firstRow">
       <w:rPr>

</xml_diff>